<commit_message>
Forgot to enumerate node inputs.
</commit_message>
<xml_diff>
--- a/scrapbook/Paper/Trait Information Portal Ontology.docx
+++ b/scrapbook/Paper/Trait Information Portal Ontology.docx
@@ -44,7 +44,13 @@
         </w:numPr>
       </w:pPr>
       <w:r>
-        <w:t>Provide a system in which the entry point is represented by object properties and attributes, rather than object nature.</w:t>
+        <w:t xml:space="preserve">Provide a system </w:t>
+      </w:r>
+      <w:r>
+        <w:t>in which the entry point can be a trait, regardless of the kind of object it describes</w:t>
+      </w:r>
+      <w:r>
+        <w:t>.</w:t>
       </w:r>
     </w:p>
     <w:p>
@@ -56,18 +62,6 @@
         </w:numPr>
       </w:pPr>
       <w:r>
-        <w:t>Provide a system in which metadata can be managed by data providers based on what data they want to upload.</w:t>
-      </w:r>
-    </w:p>
-    <w:p>
-      <w:pPr>
-        <w:pStyle w:val="Normale"/>
-        <w:numPr>
-          <w:ilvl w:val="0"/>
-          <w:numId w:val="1"/>
-        </w:numPr>
-      </w:pPr>
-      <w:r>
         <w:t>Provide a system in which all involved parties can discuss share ideas and jointly work on standards which are immediately made available for data annotation.</w:t>
       </w:r>
     </w:p>
@@ -81,24 +75,25 @@
         <w:pStyle w:val="Normale"/>
       </w:pPr>
       <w:r>
-        <w:t xml:space="preserve">We have developed a number of data portals, ranging from centralized systems up to totally decentralized systems, using web services or file uploads, but one of the problems that these technologies have not </w:t>
-      </w:r>
-      <w:r>
-        <w:t>concentrated on is the process of annotating data.</w:t>
-      </w:r>
-    </w:p>
-    <w:p>
-      <w:pPr>
-        <w:pStyle w:val="Normale"/>
-      </w:pPr>
-      <w:r>
-        <w:t xml:space="preserve">One has countless technological solutions to transport data remotely, but in the end, </w:t>
-      </w:r>
-      <w:r>
-        <w:t xml:space="preserve">this data must be recognisable both by the humans that consult it and by the machines that catalogue it. </w:t>
-      </w:r>
-      <w:r>
-        <w:t xml:space="preserve">This </w:t>
+        <w:t>We have developed a number of data portals, ranging from centralized systems up to totally decentralized systems, usin</w:t>
+      </w:r>
+      <w:r>
+        <w:t xml:space="preserve">g web services or file uploads. There are countless technologies and workflows for managing data transfer to and from remote locations, but these do not help the problem of data standardisation. In the end, </w:t>
+      </w:r>
+      <w:r>
+        <w:t>data must be recognisable both by the humans that consult it and by</w:t>
+      </w:r>
+      <w:r>
+        <w:t xml:space="preserve"> the machines that catalogue it,</w:t>
+      </w:r>
+      <w:r>
+        <w:t xml:space="preserve"> </w:t>
+      </w:r>
+      <w:r>
+        <w:t>t</w:t>
+      </w:r>
+      <w:r>
+        <w:t xml:space="preserve">his </w:t>
       </w:r>
       <w:r>
         <w:t xml:space="preserve">process of standardisation is the key to two main aspects of data portals: data </w:t>
@@ -216,50 +211,55 @@
         <w:pStyle w:val="Normale"/>
       </w:pPr>
       <w:r>
+        <w:t xml:space="preserve">Another issue with implementing standards is </w:t>
+      </w:r>
+      <w:r>
+        <w:rPr>
+          <w:i/>
+        </w:rPr>
+        <w:t>participation</w:t>
+      </w:r>
+      <w:r>
+        <w:t xml:space="preserve"> and </w:t>
+      </w:r>
+      <w:r>
+        <w:rPr>
+          <w:i/>
+        </w:rPr>
+        <w:t>discovery</w:t>
+      </w:r>
+      <w:r>
+        <w:t xml:space="preserve">. </w:t>
+      </w:r>
+      <w:bookmarkStart w:id="0" w:name="_GoBack"/>
+      <w:bookmarkEnd w:id="0"/>
+      <w:r>
+        <w:t xml:space="preserve">Standards depend on best practices and scientific research, this means that </w:t>
+      </w:r>
+      <w:r>
+        <w:t xml:space="preserve">scientific research shapes data and data shapes standards. This also means that there is a great number of people that should get </w:t>
+      </w:r>
+      <w:r>
+        <w:rPr>
+          <w:i/>
+        </w:rPr>
+        <w:t>involved</w:t>
+      </w:r>
+      <w:r>
+        <w:t xml:space="preserve"> and unless there is a </w:t>
+      </w:r>
+      <w:r>
+        <w:rPr>
+          <w:i/>
+        </w:rPr>
+        <w:t>discovery</w:t>
+      </w:r>
+      <w:r>
+        <w:t xml:space="preserve"> mechanism and one place for everybody to share ideas, propose and </w:t>
+      </w:r>
+      <w:r>
         <w:lastRenderedPageBreak/>
-        <w:t xml:space="preserve">Another issue with implementing standards is </w:t>
-      </w:r>
-      <w:r>
-        <w:rPr>
-          <w:i/>
-        </w:rPr>
-        <w:t>participation</w:t>
-      </w:r>
-      <w:r>
-        <w:t xml:space="preserve"> and </w:t>
-      </w:r>
-      <w:r>
-        <w:rPr>
-          <w:i/>
-        </w:rPr>
-        <w:t>discovery</w:t>
-      </w:r>
-      <w:r>
-        <w:t xml:space="preserve">. </w:t>
-      </w:r>
-      <w:r>
-        <w:t xml:space="preserve">Standards depend on best practices and scientific research, this means that </w:t>
-      </w:r>
-      <w:r>
-        <w:t xml:space="preserve">scientific research shapes data and data shapes standards. This also means that there is a great number of people that should get </w:t>
-      </w:r>
-      <w:r>
-        <w:rPr>
-          <w:i/>
-        </w:rPr>
-        <w:t>involved</w:t>
-      </w:r>
-      <w:r>
-        <w:t xml:space="preserve"> and unless there is a </w:t>
-      </w:r>
-      <w:r>
-        <w:rPr>
-          <w:i/>
-        </w:rPr>
-        <w:t>discovery</w:t>
-      </w:r>
-      <w:r>
-        <w:t xml:space="preserve"> mechanism and one place for everybody to share ideas, propose and access these standards, a lot of actors</w:t>
+        <w:t>access these standards, a lot of actors</w:t>
       </w:r>
       <w:r>
         <w:t xml:space="preserve"> and ideas</w:t>
@@ -946,12 +946,7 @@
         <w:pStyle w:val="Normale"/>
       </w:pPr>
       <w:r>
-        <w:t xml:space="preserve">The feature represents the trait, “plant height” could be considered a feature. The method </w:t>
-      </w:r>
-      <w:bookmarkStart w:id="0" w:name="_GoBack"/>
-      <w:bookmarkEnd w:id="0"/>
-      <w:r>
-        <w:t xml:space="preserve"> </w:t>
+        <w:t xml:space="preserve">The feature represents the trait, “plant height” could be considered a feature. The method  </w:t>
       </w:r>
     </w:p>
     <w:sectPr>
@@ -1054,7 +1049,7 @@
         <w:rStyle w:val="PageNumber"/>
         <w:noProof/>
       </w:rPr>
-      <w:t>5</w:t>
+      <w:t>1</w:t>
     </w:r>
     <w:r>
       <w:rPr>

</xml_diff>

<commit_message>
Working on the paper.
</commit_message>
<xml_diff>
--- a/scrapbook/Paper/Trait Information Portal Ontology.docx
+++ b/scrapbook/Paper/Trait Information Portal Ontology.docx
@@ -15,7 +15,13 @@
         <w:pStyle w:val="Normale"/>
       </w:pPr>
       <w:r>
-        <w:t>The main reasons behind the development of the trait information portal ontology are:</w:t>
+        <w:t xml:space="preserve">The main </w:t>
+      </w:r>
+      <w:r>
+        <w:t>objectives</w:t>
+      </w:r>
+      <w:r>
+        <w:t xml:space="preserve"> of the trait information portal ontology are:</w:t>
       </w:r>
     </w:p>
     <w:p>
@@ -44,7 +50,13 @@
         </w:numPr>
       </w:pPr>
       <w:r>
-        <w:t>Provide a system in which relations between traits can be immediately visible in data.</w:t>
+        <w:t>Provide a system in which relations between traits can be immediately visible in data</w:t>
+      </w:r>
+      <w:r>
+        <w:t xml:space="preserve"> and that can be used for inference</w:t>
+      </w:r>
+      <w:r>
+        <w:t>.</w:t>
       </w:r>
     </w:p>
     <w:p>
@@ -54,6 +66,13 @@
           <w:ilvl w:val="0"/>
           <w:numId w:val="1"/>
         </w:numPr>
+        <w:sectPr>
+          <w:footerReference w:type="even" r:id="rId8"/>
+          <w:footerReference w:type="default" r:id="rId9"/>
+          <w:pgSz w:w="11900" w:h="16840"/>
+          <w:pgMar w:top="1440" w:right="1800" w:bottom="1440" w:left="1800" w:header="708" w:footer="708" w:gutter="0"/>
+          <w:cols w:space="708"/>
+        </w:sectPr>
       </w:pPr>
       <w:r>
         <w:t xml:space="preserve">Provide a system in which all involved parties can discuss share ideas and jointly work on </w:t>
@@ -64,39 +83,180 @@
       <w:r>
         <w:t xml:space="preserve"> are immediately made available for data annotation.</w:t>
       </w:r>
-    </w:p>
-    <w:p>
-      <w:pPr>
-        <w:pStyle w:val="Normale"/>
-      </w:pPr>
-    </w:p>
-    <w:p>
-      <w:pPr>
-        <w:pStyle w:val="Normale"/>
-      </w:pPr>
-      <w:r>
-        <w:t>We have developed a number of data portals, ranging from centralized systems up to totally decentralized systems, usin</w:t>
-      </w:r>
-      <w:r>
-        <w:t xml:space="preserve">g web services or file uploads. There are countless technologies and workflows for managing data transfer to and from remote locations, but these do not help the problem of data standardisation. In the end, </w:t>
-      </w:r>
-      <w:r>
-        <w:t>data must be recognisable both by the humans that consult it and by</w:t>
-      </w:r>
-      <w:r>
-        <w:t xml:space="preserve"> the machines that catalogue it,</w:t>
-      </w:r>
       <w:r>
         <w:t xml:space="preserve"> </w:t>
       </w:r>
-      <w:r>
-        <w:t>t</w:t>
-      </w:r>
-      <w:r>
-        <w:t xml:space="preserve">his </w:t>
-      </w:r>
-      <w:r>
-        <w:t xml:space="preserve">process of standardisation is the key to two main aspects of data portals: data </w:t>
+    </w:p>
+    <w:p>
+      <w:pPr>
+        <w:pStyle w:val="Normale"/>
+      </w:pPr>
+      <w:r>
+        <w:rPr>
+          <w:noProof/>
+          <w:lang w:val="en-US"/>
+        </w:rPr>
+        <w:lastRenderedPageBreak/>
+        <w:drawing>
+          <wp:anchor distT="0" distB="0" distL="114300" distR="114300" simplePos="0" relativeHeight="251658240" behindDoc="0" locked="0" layoutInCell="1" allowOverlap="1" wp14:anchorId="6684EA42" wp14:editId="52A79D77">
+            <wp:simplePos x="0" y="0"/>
+            <wp:positionH relativeFrom="column">
+              <wp:posOffset>0</wp:posOffset>
+            </wp:positionH>
+            <wp:positionV relativeFrom="paragraph">
+              <wp:posOffset>217805</wp:posOffset>
+            </wp:positionV>
+            <wp:extent cx="1600200" cy="2391410"/>
+            <wp:effectExtent l="0" t="0" r="0" b="0"/>
+            <wp:wrapSquare wrapText="bothSides"/>
+            <wp:docPr id="1" name="Picture 1"/>
+            <wp:cNvGraphicFramePr>
+              <a:graphicFrameLocks xmlns:a="http://schemas.openxmlformats.org/drawingml/2006/main" noChangeAspect="1"/>
+            </wp:cNvGraphicFramePr>
+            <a:graphic xmlns:a="http://schemas.openxmlformats.org/drawingml/2006/main">
+              <a:graphicData uri="http://schemas.openxmlformats.org/drawingml/2006/picture">
+                <pic:pic xmlns:pic="http://schemas.openxmlformats.org/drawingml/2006/picture">
+                  <pic:nvPicPr>
+                    <pic:cNvPr id="0" name="Decentralised.pdf"/>
+                    <pic:cNvPicPr/>
+                  </pic:nvPicPr>
+                  <pic:blipFill>
+                    <a:blip r:embed="rId10">
+                      <a:extLst>
+                        <a:ext uri="{28A0092B-C50C-407E-A947-70E740481C1C}">
+                          <a14:useLocalDpi xmlns:a14="http://schemas.microsoft.com/office/drawing/2010/main" val="0"/>
+                        </a:ext>
+                      </a:extLst>
+                    </a:blip>
+                    <a:stretch>
+                      <a:fillRect/>
+                    </a:stretch>
+                  </pic:blipFill>
+                  <pic:spPr>
+                    <a:xfrm>
+                      <a:off x="0" y="0"/>
+                      <a:ext cx="1600200" cy="2391410"/>
+                    </a:xfrm>
+                    <a:prstGeom prst="rect">
+                      <a:avLst/>
+                    </a:prstGeom>
+                  </pic:spPr>
+                </pic:pic>
+              </a:graphicData>
+            </a:graphic>
+            <wp14:sizeRelH relativeFrom="page">
+              <wp14:pctWidth>0</wp14:pctWidth>
+            </wp14:sizeRelH>
+            <wp14:sizeRelV relativeFrom="page">
+              <wp14:pctHeight>0</wp14:pctHeight>
+            </wp14:sizeRelV>
+          </wp:anchor>
+        </w:drawing>
+      </w:r>
+    </w:p>
+    <w:p>
+      <w:pPr>
+        <w:pStyle w:val="Normale"/>
+      </w:pPr>
+    </w:p>
+    <w:p>
+      <w:pPr>
+        <w:pStyle w:val="Normale"/>
+      </w:pPr>
+      <w:r>
+        <w:t xml:space="preserve">There are countless examples of solutions developed to solve the </w:t>
+      </w:r>
+      <w:r>
+        <w:t>problems related to transferring data</w:t>
+      </w:r>
+      <w:r>
+        <w:t xml:space="preserve">, from totally de-centralised systems to centralised systems, from web-service transport protocols to file upload systems, but </w:t>
+      </w:r>
+      <w:r>
+        <w:t>little has been done to ease the implementation and management of data standards.</w:t>
+      </w:r>
+    </w:p>
+    <w:p>
+      <w:pPr>
+        <w:pStyle w:val="Normale"/>
+      </w:pPr>
+      <w:r>
+        <w:rPr>
+          <w:noProof/>
+          <w:lang w:val="en-US"/>
+        </w:rPr>
+        <w:drawing>
+          <wp:inline distT="0" distB="0" distL="0" distR="0" wp14:anchorId="03E4AB45" wp14:editId="768B20EC">
+            <wp:extent cx="1710267" cy="2426107"/>
+            <wp:effectExtent l="0" t="0" r="0" b="12700"/>
+            <wp:docPr id="2" name="Picture 2"/>
+            <wp:cNvGraphicFramePr>
+              <a:graphicFrameLocks xmlns:a="http://schemas.openxmlformats.org/drawingml/2006/main" noChangeAspect="1"/>
+            </wp:cNvGraphicFramePr>
+            <a:graphic xmlns:a="http://schemas.openxmlformats.org/drawingml/2006/main">
+              <a:graphicData uri="http://schemas.openxmlformats.org/drawingml/2006/picture">
+                <pic:pic xmlns:pic="http://schemas.openxmlformats.org/drawingml/2006/picture">
+                  <pic:nvPicPr>
+                    <pic:cNvPr id="0" name="Centralised.pdf"/>
+                    <pic:cNvPicPr/>
+                  </pic:nvPicPr>
+                  <pic:blipFill>
+                    <a:blip r:embed="rId11">
+                      <a:extLst>
+                        <a:ext uri="{28A0092B-C50C-407E-A947-70E740481C1C}">
+                          <a14:useLocalDpi xmlns:a14="http://schemas.microsoft.com/office/drawing/2010/main" val="0"/>
+                        </a:ext>
+                      </a:extLst>
+                    </a:blip>
+                    <a:stretch>
+                      <a:fillRect/>
+                    </a:stretch>
+                  </pic:blipFill>
+                  <pic:spPr>
+                    <a:xfrm>
+                      <a:off x="0" y="0"/>
+                      <a:ext cx="1710732" cy="2426767"/>
+                    </a:xfrm>
+                    <a:prstGeom prst="rect">
+                      <a:avLst/>
+                    </a:prstGeom>
+                  </pic:spPr>
+                </pic:pic>
+              </a:graphicData>
+            </a:graphic>
+          </wp:inline>
+        </w:drawing>
+      </w:r>
+    </w:p>
+    <w:p>
+      <w:pPr>
+        <w:pStyle w:val="Normale"/>
+      </w:pPr>
+      <w:r>
+        <w:t>Metadata is an essential part of the actual data, it is required by humans to understand what the data is measuring and how the measurement was done and it is required by ma</w:t>
+      </w:r>
+      <w:r>
+        <w:t>chines to correctly and efficiently store the data and retrieve it according the very diverse user requests.</w:t>
+      </w:r>
+    </w:p>
+    <w:p>
+      <w:pPr>
+        <w:pStyle w:val="Normale"/>
+        <w:sectPr>
+          <w:type w:val="continuous"/>
+          <w:pgSz w:w="11900" w:h="16840"/>
+          <w:pgMar w:top="1440" w:right="1800" w:bottom="1440" w:left="1800" w:header="708" w:footer="708" w:gutter="0"/>
+          <w:cols w:space="708"/>
+        </w:sectPr>
+      </w:pPr>
+    </w:p>
+    <w:p>
+      <w:pPr>
+        <w:pStyle w:val="Normale"/>
+      </w:pPr>
+      <w:r>
+        <w:lastRenderedPageBreak/>
+        <w:t xml:space="preserve">The process of standardisation is key to two main qualities in data portals: </w:t>
       </w:r>
       <w:r>
         <w:rPr>
@@ -105,7 +265,7 @@
         <w:t>quality</w:t>
       </w:r>
       <w:r>
-        <w:t xml:space="preserve"> and data </w:t>
+        <w:t xml:space="preserve"> and </w:t>
       </w:r>
       <w:r>
         <w:rPr>
@@ -143,7 +303,13 @@
         <w:t>availability</w:t>
       </w:r>
       <w:r>
-        <w:t xml:space="preserve"> in those systems.</w:t>
+        <w:t xml:space="preserve"> </w:t>
+      </w:r>
+      <w:r>
+        <w:t>for</w:t>
+      </w:r>
+      <w:r>
+        <w:t xml:space="preserve"> those systems.</w:t>
       </w:r>
     </w:p>
     <w:p>
@@ -153,9 +319,11 @@
       <w:r>
         <w:rPr>
           <w:noProof/>
-        </w:rPr>
+          <w:lang w:val="en-US"/>
+        </w:rPr>
+        <w:lastRenderedPageBreak/>
         <w:drawing>
-          <wp:inline distT="0" distB="0" distL="0" distR="0" wp14:anchorId="76AD5EDB" wp14:editId="347D1A7C">
+          <wp:inline distT="0" distB="0" distL="0" distR="0" wp14:anchorId="207202F4" wp14:editId="046BA196">
             <wp:extent cx="5270500" cy="1343025"/>
             <wp:effectExtent l="0" t="0" r="12700" b="3175"/>
             <wp:docPr id="4" name="Picture 4"/>
@@ -170,7 +338,7 @@
                     <pic:cNvPicPr/>
                   </pic:nvPicPr>
                   <pic:blipFill>
-                    <a:blip r:embed="rId8">
+                    <a:blip r:embed="rId12">
                       <a:extLst>
                         <a:ext uri="{28A0092B-C50C-407E-A947-70E740481C1C}">
                           <a14:useLocalDpi xmlns:a14="http://schemas.microsoft.com/office/drawing/2010/main" val="0"/>
@@ -202,15 +370,18 @@
         <w:pStyle w:val="Normale"/>
       </w:pPr>
       <w:r>
-        <w:t>As with all things in life, there is no free ride, if you want very high data quality you cannot expect to have a very high data availability, except in cases where data provision is a requirement; likewise, if you accommodate a large and loose range of standards, you might make life easier for data providers, but aggregating data will become a more difficult task.</w:t>
-      </w:r>
-    </w:p>
-    <w:p>
-      <w:pPr>
-        <w:pStyle w:val="Normale"/>
-      </w:pPr>
-      <w:r>
-        <w:t xml:space="preserve">Another issue with implementing standards is </w:t>
+        <w:t>I</w:t>
+      </w:r>
+      <w:r>
+        <w:t>f you want very high data quality you cannot expect to have high data availability, except in cases where data provision is a requirement; likewise, if you accommodate a large and loose range of standards, you might make life easier for data providers, but aggregating data will become a difficult task.</w:t>
+      </w:r>
+    </w:p>
+    <w:p>
+      <w:pPr>
+        <w:pStyle w:val="Normale"/>
+      </w:pPr>
+      <w:r>
+        <w:t xml:space="preserve">Another issue with standards is </w:t>
       </w:r>
       <w:r>
         <w:rPr>
@@ -234,7 +405,13 @@
         <w:t xml:space="preserve">Standards depend on best practices and scientific research, this means that </w:t>
       </w:r>
       <w:r>
-        <w:t xml:space="preserve">scientific research shapes data and data shapes standards. This also means that there is a great number of people that should get </w:t>
+        <w:t xml:space="preserve">scientific research shapes data and data shapes standards. This also means that </w:t>
+      </w:r>
+      <w:r>
+        <w:t>a lot of people</w:t>
+      </w:r>
+      <w:r>
+        <w:t xml:space="preserve"> should get </w:t>
       </w:r>
       <w:r>
         <w:rPr>
@@ -252,23 +429,10 @@
         <w:t>discovery</w:t>
       </w:r>
       <w:r>
-        <w:t xml:space="preserve"> mechanism and one place for everybody to share ideas, propose and </w:t>
-      </w:r>
-      <w:r>
-        <w:lastRenderedPageBreak/>
-        <w:t>access these standards, a lot of actors</w:t>
-      </w:r>
-      <w:r>
-        <w:t xml:space="preserve"> and ideas</w:t>
-      </w:r>
-      <w:r>
-        <w:t xml:space="preserve"> might be left out. This brings the need to </w:t>
-      </w:r>
-      <w:r>
-        <w:t xml:space="preserve">create </w:t>
-      </w:r>
-      <w:r>
-        <w:t>a place where metadata is consultable, compiled and available for exchange.</w:t>
+        <w:t xml:space="preserve"> mechanism </w:t>
+      </w:r>
+      <w:r>
+        <w:t>that makes standards available for consultation and discussion, these standards may stagnate and all the people involved might not be able to participate.</w:t>
       </w:r>
     </w:p>
     <w:p>
@@ -276,7 +440,19 @@
         <w:pStyle w:val="Mysection"/>
       </w:pPr>
       <w:r>
-        <w:t>How do we do it now?</w:t>
+        <w:t xml:space="preserve">How </w:t>
+      </w:r>
+      <w:r>
+        <w:t>is</w:t>
+      </w:r>
+      <w:r>
+        <w:t xml:space="preserve"> it</w:t>
+      </w:r>
+      <w:r>
+        <w:t xml:space="preserve"> done</w:t>
+      </w:r>
+      <w:r>
+        <w:t xml:space="preserve"> now?</w:t>
       </w:r>
     </w:p>
     <w:p>
@@ -293,7 +469,13 @@
         <w:t>the way</w:t>
       </w:r>
       <w:r>
-        <w:t xml:space="preserve"> a measure is taken and </w:t>
+        <w:t xml:space="preserve"> </w:t>
+      </w:r>
+      <w:r>
+        <w:t>data</w:t>
+      </w:r>
+      <w:r>
+        <w:t xml:space="preserve"> is taken and </w:t>
       </w:r>
       <w:r>
         <w:rPr>
@@ -302,7 +484,13 @@
         <w:t>what</w:t>
       </w:r>
       <w:r>
-        <w:t xml:space="preserve"> the measure measures.</w:t>
+        <w:t xml:space="preserve"> the </w:t>
+      </w:r>
+      <w:r>
+        <w:t>data</w:t>
+      </w:r>
+      <w:r>
+        <w:t xml:space="preserve"> measures.</w:t>
       </w:r>
       <w:r>
         <w:t xml:space="preserve"> </w:t>
@@ -323,6 +511,59 @@
     <w:p>
       <w:pPr>
         <w:pStyle w:val="Normale"/>
+        <w:jc w:val="center"/>
+      </w:pPr>
+      <w:r>
+        <w:rPr>
+          <w:noProof/>
+          <w:lang w:val="en-US"/>
+        </w:rPr>
+        <w:drawing>
+          <wp:inline distT="0" distB="0" distL="0" distR="0" wp14:anchorId="26620ED7" wp14:editId="21DCBDF2">
+            <wp:extent cx="981456" cy="521208"/>
+            <wp:effectExtent l="0" t="0" r="9525" b="12700"/>
+            <wp:docPr id="3" name="Picture 3"/>
+            <wp:cNvGraphicFramePr>
+              <a:graphicFrameLocks xmlns:a="http://schemas.openxmlformats.org/drawingml/2006/main" noChangeAspect="1"/>
+            </wp:cNvGraphicFramePr>
+            <a:graphic xmlns:a="http://schemas.openxmlformats.org/drawingml/2006/main">
+              <a:graphicData uri="http://schemas.openxmlformats.org/drawingml/2006/picture">
+                <pic:pic xmlns:pic="http://schemas.openxmlformats.org/drawingml/2006/picture">
+                  <pic:nvPicPr>
+                    <pic:cNvPr id="0" name="Bioversity publications.jpg"/>
+                    <pic:cNvPicPr/>
+                  </pic:nvPicPr>
+                  <pic:blipFill>
+                    <a:blip r:embed="rId13">
+                      <a:extLst>
+                        <a:ext uri="{28A0092B-C50C-407E-A947-70E740481C1C}">
+                          <a14:useLocalDpi xmlns:a14="http://schemas.microsoft.com/office/drawing/2010/main" val="0"/>
+                        </a:ext>
+                      </a:extLst>
+                    </a:blip>
+                    <a:stretch>
+                      <a:fillRect/>
+                    </a:stretch>
+                  </pic:blipFill>
+                  <pic:spPr>
+                    <a:xfrm>
+                      <a:off x="0" y="0"/>
+                      <a:ext cx="981456" cy="521208"/>
+                    </a:xfrm>
+                    <a:prstGeom prst="rect">
+                      <a:avLst/>
+                    </a:prstGeom>
+                  </pic:spPr>
+                </pic:pic>
+              </a:graphicData>
+            </a:graphic>
+          </wp:inline>
+        </w:drawing>
+      </w:r>
+    </w:p>
+    <w:p>
+      <w:pPr>
+        <w:pStyle w:val="Normale"/>
       </w:pPr>
       <w:r>
         <w:t>Descriptors are mostly published on paper, they are being made</w:t>
@@ -345,7 +586,13 @@
         <w:pStyle w:val="Normale"/>
       </w:pPr>
       <w:r>
-        <w:t xml:space="preserve">Nevertheless, this is how the majority of data aggregation portals or systems work: </w:t>
+        <w:t xml:space="preserve">Nevertheless, this is how the majority of data aggregation portals </w:t>
+      </w:r>
+      <w:r>
+        <w:t>currently</w:t>
+      </w:r>
+      <w:r>
+        <w:t xml:space="preserve"> work: </w:t>
       </w:r>
       <w:r>
         <w:t>a group agrees</w:t>
@@ -375,59 +622,48 @@
         <w:t>by</w:t>
       </w:r>
       <w:r>
-        <w:t xml:space="preserve"> these descriptors. This way of working functions well, since the data structure can be determined and tuned beforehand and the nature of the data received is known. However, </w:t>
-      </w:r>
-      <w:r>
-        <w:t>this represents an island in which there is no way to know or compare with other systems that collect the same kind of data. This problem has been in the heart of what Bioversity has done in the last years: SINGER, EURISCO, EUFGIS, GENESYS and others, these are all systems that collect data from heterogeneous providers to aggregate it into a single source.</w:t>
-      </w:r>
-    </w:p>
-    <w:p>
-      <w:pPr>
-        <w:pStyle w:val="Normale"/>
-      </w:pPr>
-      <w:r>
-        <w:t xml:space="preserve">The problem of </w:t>
-      </w:r>
-      <w:r>
-        <w:rPr>
-          <w:i/>
-        </w:rPr>
-        <w:t>how</w:t>
-      </w:r>
-      <w:r>
-        <w:t xml:space="preserve"> to transfer data, using distributed or centralised systems, has been the focus during these years. With SINGER we have tried all possible solutions, from totally decentralised systems based on web-serv</w:t>
-      </w:r>
-      <w:r>
-        <w:t>ices (demo in Australia) to the manual aggregation of data in the last years,</w:t>
-      </w:r>
-      <w:r>
-        <w:t xml:space="preserve"> with EURISCO we developed an automatic centralised solution that has been working for over ten years. A</w:t>
-      </w:r>
-      <w:r>
-        <w:t>ll</w:t>
-      </w:r>
-      <w:r>
-        <w:t xml:space="preserve"> these</w:t>
-      </w:r>
-      <w:r>
-        <w:t xml:space="preserve"> solutions had their advantages and disadvantages, but little has changed in the way standards were managed and implemented.</w:t>
-      </w:r>
-    </w:p>
-    <w:p>
-      <w:pPr>
-        <w:pStyle w:val="Normale"/>
-      </w:pPr>
-      <w:r>
-        <w:t>As long as the nature of the data is known and its structure is fixed, the matter of storing and retrieving it becomes relatively easy, performance can be fine-tuned by adding resources and providing specific views by tweaking the structure, all this can be easily handled by the traditional relational structures. But when the nature of what the data describes changes, or when the kind of data we receive is subject to change often, the traditional relational struc</w:t>
-      </w:r>
-      <w:r>
-        <w:t xml:space="preserve">ture shows quickly its limits. Attempts to solve the horizontal growth of data, such as in the GENESYS project, result in very complex structures that </w:t>
-      </w:r>
-      <w:r>
-        <w:t>are not sustainable</w:t>
-      </w:r>
-      <w:r>
-        <w:t>. This brings to a solution that must accommodate horizontal growth without compromising performance and sustainability.</w:t>
+        <w:t xml:space="preserve"> these descriptors. This way of working functions well, </w:t>
+      </w:r>
+      <w:r>
+        <w:t>the nature and structure of the data that is being received is known, making the task of storing and serving data relatively easy.</w:t>
+      </w:r>
+    </w:p>
+    <w:p>
+      <w:pPr>
+        <w:pStyle w:val="Normale"/>
+      </w:pPr>
+      <w:r>
+        <w:t xml:space="preserve">The problem with this approach is that it may solve the vertical aspect, that is, the </w:t>
+      </w:r>
+      <w:r>
+        <w:rPr>
+          <w:i/>
+        </w:rPr>
+        <w:t>quantity</w:t>
+      </w:r>
+      <w:r>
+        <w:t xml:space="preserve"> of data, but the horizontal aspect cannot be handled easily, the </w:t>
+      </w:r>
+      <w:r>
+        <w:rPr>
+          <w:i/>
+        </w:rPr>
+        <w:t>quality</w:t>
+      </w:r>
+      <w:r>
+        <w:t xml:space="preserve"> or </w:t>
+      </w:r>
+      <w:r>
+        <w:rPr>
+          <w:i/>
+        </w:rPr>
+        <w:t>nature</w:t>
+      </w:r>
+      <w:r>
+        <w:t xml:space="preserve"> of the data remains fixed, unless great </w:t>
+      </w:r>
+      <w:r>
+        <w:t>effort is put into designing a dynamic system.</w:t>
       </w:r>
     </w:p>
     <w:p>
@@ -443,30 +679,91 @@
         <w:pStyle w:val="Normale"/>
       </w:pPr>
       <w:r>
-        <w:t>From the above discussion it becomes clear that descriptor lists and relational structures are not powerful enough to provide a sustainable solution to vertical and horizontal growth, to dynamic structures and</w:t>
-      </w:r>
-      <w:r>
-        <w:t xml:space="preserve"> cannot be the base of</w:t>
-      </w:r>
-      <w:r>
-        <w:t xml:space="preserve"> a more </w:t>
-      </w:r>
-      <w:r>
-        <w:rPr>
-          <w:i/>
-        </w:rPr>
-        <w:t>intelligent</w:t>
-      </w:r>
-      <w:r>
-        <w:t xml:space="preserve"> way of discovering data and traits.</w:t>
-      </w:r>
-    </w:p>
-    <w:p>
-      <w:pPr>
-        <w:pStyle w:val="Normale"/>
-      </w:pPr>
-      <w:r>
-        <w:t xml:space="preserve">Descriptor lists should be replaced by ontologies in which concepts are related between each other forming a series of graphs. Committing data definitions to a common ontology may not provide a complete solution, but it will guarantee consistency. The main goal is to create a specification of </w:t>
+        <w:t xml:space="preserve">Creating a dynamic system is the challenge we are taking with the trait information portal ontology, to allow the system to grow horizontally with the same ease it can grow vertically. In addition, we want to add a </w:t>
+      </w:r>
+      <w:r>
+        <w:rPr>
+          <w:i/>
+        </w:rPr>
+        <w:t>functional</w:t>
+      </w:r>
+      <w:r>
+        <w:t xml:space="preserve"> aspect to metadata, by including in the metadata the functional relationships between the traits that are to be measured. </w:t>
+      </w:r>
+      <w:proofErr w:type="gramStart"/>
+      <w:r>
+        <w:t xml:space="preserve">This can be done by using the ontology approach, in which in lieu of flat lists of descriptors we </w:t>
+      </w:r>
+      <w:r>
+        <w:t>have</w:t>
+      </w:r>
+      <w:r>
+        <w:t xml:space="preserve"> a directed graph of descriptors connected by predicates</w:t>
+      </w:r>
+      <w:proofErr w:type="gramEnd"/>
+      <w:r>
+        <w:t>.</w:t>
+      </w:r>
+    </w:p>
+    <w:p>
+      <w:pPr>
+        <w:pStyle w:val="Normale"/>
+        <w:jc w:val="center"/>
+      </w:pPr>
+      <w:r>
+        <w:rPr>
+          <w:noProof/>
+          <w:lang w:val="en-US"/>
+        </w:rPr>
+        <w:drawing>
+          <wp:inline distT="0" distB="0" distL="0" distR="0" wp14:anchorId="66C0CCB6" wp14:editId="1BA676B4">
+            <wp:extent cx="5270500" cy="3810000"/>
+            <wp:effectExtent l="0" t="0" r="12700" b="0"/>
+            <wp:docPr id="5" name="Picture 5"/>
+            <wp:cNvGraphicFramePr>
+              <a:graphicFrameLocks xmlns:a="http://schemas.openxmlformats.org/drawingml/2006/main" noChangeAspect="1"/>
+            </wp:cNvGraphicFramePr>
+            <a:graphic xmlns:a="http://schemas.openxmlformats.org/drawingml/2006/main">
+              <a:graphicData uri="http://schemas.openxmlformats.org/drawingml/2006/picture">
+                <pic:pic xmlns:pic="http://schemas.openxmlformats.org/drawingml/2006/picture">
+                  <pic:nvPicPr>
+                    <pic:cNvPr id="0" name="mkbergmann2.png"/>
+                    <pic:cNvPicPr/>
+                  </pic:nvPicPr>
+                  <pic:blipFill>
+                    <a:blip r:embed="rId14">
+                      <a:extLst>
+                        <a:ext uri="{28A0092B-C50C-407E-A947-70E740481C1C}">
+                          <a14:useLocalDpi xmlns:a14="http://schemas.microsoft.com/office/drawing/2010/main" val="0"/>
+                        </a:ext>
+                      </a:extLst>
+                    </a:blip>
+                    <a:stretch>
+                      <a:fillRect/>
+                    </a:stretch>
+                  </pic:blipFill>
+                  <pic:spPr>
+                    <a:xfrm>
+                      <a:off x="0" y="0"/>
+                      <a:ext cx="5270500" cy="3810000"/>
+                    </a:xfrm>
+                    <a:prstGeom prst="rect">
+                      <a:avLst/>
+                    </a:prstGeom>
+                  </pic:spPr>
+                </pic:pic>
+              </a:graphicData>
+            </a:graphic>
+          </wp:inline>
+        </w:drawing>
+      </w:r>
+    </w:p>
+    <w:p>
+      <w:pPr>
+        <w:pStyle w:val="Normale"/>
+      </w:pPr>
+      <w:r>
+        <w:t xml:space="preserve">Committing data definitions to a common ontology may not provide a complete solution, but it will guarantee consistency. The main goal is to create a specification of </w:t>
       </w:r>
       <w:r>
         <w:t>a series of concepts that range from the high level categories, through the specification of measurable traits down to the specification of the units used to measure these traits.</w:t>
@@ -477,15 +774,116 @@
         <w:pStyle w:val="Normale"/>
       </w:pPr>
       <w:r>
-        <w:t>In addition, using relationships, data specified by specific elements of one ontology may be discoverable trough elements of other ontologies, providing the semantic rules that inference engines will be able to use in order to search data in a more advanced and integrated way.</w:t>
-      </w:r>
-    </w:p>
-    <w:p>
-      <w:pPr>
-        <w:pStyle w:val="Normale"/>
-      </w:pPr>
-      <w:r>
-        <w:t xml:space="preserve">The ontology we are building for the trait information portal is constituted by four main objects: the </w:t>
+        <w:t xml:space="preserve">One part of the graph will specify how components interact among each other, this part of the ontology can be created and managed by scientists </w:t>
+      </w:r>
+      <w:r>
+        <w:t>that specialise in this area, the leaf nodes of this section will be the traits that are measured in datasets; everything below these nodes should describe the different data representations that are captured in the field and this part of the graph should be managed by those that generate these datasets.</w:t>
+      </w:r>
+    </w:p>
+    <w:p>
+      <w:pPr>
+        <w:pStyle w:val="Normale"/>
+        <w:jc w:val="center"/>
+      </w:pPr>
+      <w:r>
+        <w:rPr>
+          <w:noProof/>
+          <w:lang w:val="en-US"/>
+        </w:rPr>
+        <w:drawing>
+          <wp:inline distT="0" distB="0" distL="0" distR="0" wp14:anchorId="3C3687E5" wp14:editId="6A787774">
+            <wp:extent cx="2167467" cy="3130815"/>
+            <wp:effectExtent l="0" t="0" r="0" b="0"/>
+            <wp:docPr id="6" name="Picture 6"/>
+            <wp:cNvGraphicFramePr>
+              <a:graphicFrameLocks xmlns:a="http://schemas.openxmlformats.org/drawingml/2006/main" noChangeAspect="1"/>
+            </wp:cNvGraphicFramePr>
+            <a:graphic xmlns:a="http://schemas.openxmlformats.org/drawingml/2006/main">
+              <a:graphicData uri="http://schemas.openxmlformats.org/drawingml/2006/picture">
+                <pic:pic xmlns:pic="http://schemas.openxmlformats.org/drawingml/2006/picture">
+                  <pic:nvPicPr>
+                    <pic:cNvPr id="0" name="Function-Measure.pdf"/>
+                    <pic:cNvPicPr/>
+                  </pic:nvPicPr>
+                  <pic:blipFill>
+                    <a:blip r:embed="rId15">
+                      <a:extLst>
+                        <a:ext uri="{28A0092B-C50C-407E-A947-70E740481C1C}">
+                          <a14:useLocalDpi xmlns:a14="http://schemas.microsoft.com/office/drawing/2010/main" val="0"/>
+                        </a:ext>
+                      </a:extLst>
+                    </a:blip>
+                    <a:stretch>
+                      <a:fillRect/>
+                    </a:stretch>
+                  </pic:blipFill>
+                  <pic:spPr>
+                    <a:xfrm>
+                      <a:off x="0" y="0"/>
+                      <a:ext cx="2167822" cy="3131328"/>
+                    </a:xfrm>
+                    <a:prstGeom prst="rect">
+                      <a:avLst/>
+                    </a:prstGeom>
+                  </pic:spPr>
+                </pic:pic>
+              </a:graphicData>
+            </a:graphic>
+          </wp:inline>
+        </w:drawing>
+      </w:r>
+    </w:p>
+    <w:p>
+      <w:pPr>
+        <w:pStyle w:val="Normale"/>
+      </w:pPr>
+      <w:r>
+        <w:t xml:space="preserve">The ability to record the functional relationships of objects will allow </w:t>
+      </w:r>
+      <w:r>
+        <w:rPr>
+          <w:i/>
+        </w:rPr>
+        <w:t>inference</w:t>
+      </w:r>
+      <w:r>
+        <w:t>, that is, the possibility to ask questions to the portal that traditional systems are not able to cope with and answer. The ability to separate the functional relationships from the data desc</w:t>
+      </w:r>
+      <w:r>
+        <w:t>ription elements will provide an answer to two different sets of questions, hopefully preventing conflicts of interest.</w:t>
+      </w:r>
+    </w:p>
+    <w:p>
+      <w:pPr>
+        <w:pStyle w:val="Normale"/>
+      </w:pPr>
+      <w:r>
+        <w:t>At the core of this data collection system is the ontology, which represents both the trait part of the portal and the schema for the data that will be hosted.</w:t>
+      </w:r>
+    </w:p>
+    <w:p>
+      <w:pPr>
+        <w:pStyle w:val="Mysection"/>
+      </w:pPr>
+      <w:r>
+        <w:t>The ontology</w:t>
+      </w:r>
+    </w:p>
+    <w:p>
+      <w:pPr>
+        <w:pStyle w:val="Normale"/>
+      </w:pPr>
+      <w:r>
+        <w:t>Four</w:t>
+      </w:r>
+      <w:r>
+        <w:t xml:space="preserve"> main objects</w:t>
+      </w:r>
+      <w:r>
+        <w:t xml:space="preserve"> constitute the ontology</w:t>
+      </w:r>
+      <w:r>
+        <w:t xml:space="preserve">: the </w:t>
       </w:r>
       <w:r>
         <w:rPr>
@@ -522,14 +920,6 @@
       </w:r>
       <w:r>
         <w:t>.</w:t>
-      </w:r>
-    </w:p>
-    <w:p>
-      <w:pPr>
-        <w:pStyle w:val="Mysection"/>
-      </w:pPr>
-      <w:r>
-        <w:t>Term</w:t>
       </w:r>
     </w:p>
     <w:p>
@@ -593,7 +983,7 @@
         <w:t xml:space="preserve"> will uniquely identify </w:t>
       </w:r>
       <w:r>
-        <w:t>it</w:t>
+        <w:t>them</w:t>
       </w:r>
       <w:r>
         <w:t xml:space="preserve"> among all others.</w:t>
@@ -620,13 +1010,31 @@
         <w:t>namespace</w:t>
       </w:r>
       <w:r>
-        <w:t xml:space="preserve">, which is a reference to another term that represents a container or logical grouping for a set of identifiers, this allows more than one term to share the same </w:t>
+        <w:t xml:space="preserve">, which is a reference to another term that represents a container or logical grouping for a set of identifiers, </w:t>
+      </w:r>
+      <w:r>
+        <w:t>allowing</w:t>
+      </w:r>
+      <w:r>
+        <w:t xml:space="preserve"> </w:t>
+      </w:r>
+      <w:r>
+        <w:t>homonym</w:t>
+      </w:r>
+      <w:r>
+        <w:t xml:space="preserve"> </w:t>
       </w:r>
       <w:r>
         <w:rPr>
           <w:i/>
         </w:rPr>
         <w:t>local identifier</w:t>
+      </w:r>
+      <w:r>
+        <w:rPr>
+          <w:i/>
+        </w:rPr>
+        <w:t>s</w:t>
       </w:r>
       <w:r>
         <w:t>.</w:t>
@@ -668,10 +1076,10 @@
         <w:t>Label</w:t>
       </w:r>
       <w:r>
-        <w:t xml:space="preserve">. Although not strictly required, this attribute is strongly suggested: it represents the name or short description of the term expressed in several languages. This is what a human would use when referring to </w:t>
-      </w:r>
-      <w:r>
-        <w:t>it</w:t>
+        <w:t xml:space="preserve">. Although not strictly required, this attribute is strongly suggested: it represents the name or short description of the term expressed in several languages. This is what a human would use </w:t>
+      </w:r>
+      <w:r>
+        <w:t>to refer to a term</w:t>
       </w:r>
       <w:r>
         <w:t>.</w:t>
@@ -710,23 +1118,42 @@
     <w:p>
       <w:pPr>
         <w:pStyle w:val="Normale"/>
-      </w:pPr>
-    </w:p>
-    <w:p>
-      <w:pPr>
-        <w:pStyle w:val="Normale"/>
-      </w:pPr>
-      <w:r>
-        <w:t>Besides these attributes, terms should be prepared to host any kind o</w:t>
-      </w:r>
-      <w:r>
-        <w:t>f attribute, p</w:t>
-      </w:r>
-      <w:r>
-        <w:t xml:space="preserve">ictures, images, links </w:t>
-      </w:r>
-      <w:r>
-        <w:t>and</w:t>
+        <w:jc w:val="center"/>
+      </w:pPr>
+    </w:p>
+    <w:p>
+      <w:pPr>
+        <w:pStyle w:val="Normale"/>
+      </w:pPr>
+      <w:r>
+        <w:t xml:space="preserve">Besides </w:t>
+      </w:r>
+      <w:r>
+        <w:t>the above</w:t>
+      </w:r>
+      <w:r>
+        <w:t>, terms should be prepared to host any</w:t>
+      </w:r>
+      <w:r>
+        <w:t xml:space="preserve"> other</w:t>
+      </w:r>
+      <w:r>
+        <w:t xml:space="preserve"> kind o</w:t>
+      </w:r>
+      <w:r>
+        <w:t>f attribute</w:t>
+      </w:r>
+      <w:r>
+        <w:t>:</w:t>
+      </w:r>
+      <w:r>
+        <w:t xml:space="preserve"> p</w:t>
+      </w:r>
+      <w:r>
+        <w:t>ictures, images, links</w:t>
+      </w:r>
+      <w:r>
+        <w:t>,</w:t>
       </w:r>
       <w:r>
         <w:t xml:space="preserve"> all that</w:t>
@@ -752,6 +1179,59 @@
     <w:p>
       <w:pPr>
         <w:pStyle w:val="Normale"/>
+        <w:jc w:val="center"/>
+      </w:pPr>
+      <w:r>
+        <w:rPr>
+          <w:noProof/>
+          <w:lang w:val="en-US"/>
+        </w:rPr>
+        <w:drawing>
+          <wp:inline distT="0" distB="0" distL="0" distR="0" wp14:anchorId="2B7C69A5" wp14:editId="5EED96FC">
+            <wp:extent cx="2446867" cy="1355697"/>
+            <wp:effectExtent l="0" t="0" r="0" b="0"/>
+            <wp:docPr id="7" name="Picture 7"/>
+            <wp:cNvGraphicFramePr>
+              <a:graphicFrameLocks xmlns:a="http://schemas.openxmlformats.org/drawingml/2006/main" noChangeAspect="1"/>
+            </wp:cNvGraphicFramePr>
+            <a:graphic xmlns:a="http://schemas.openxmlformats.org/drawingml/2006/main">
+              <a:graphicData uri="http://schemas.openxmlformats.org/drawingml/2006/picture">
+                <pic:pic xmlns:pic="http://schemas.openxmlformats.org/drawingml/2006/picture">
+                  <pic:nvPicPr>
+                    <pic:cNvPr id="0" name="Term.pdf"/>
+                    <pic:cNvPicPr/>
+                  </pic:nvPicPr>
+                  <pic:blipFill>
+                    <a:blip r:embed="rId16">
+                      <a:extLst>
+                        <a:ext uri="{28A0092B-C50C-407E-A947-70E740481C1C}">
+                          <a14:useLocalDpi xmlns:a14="http://schemas.microsoft.com/office/drawing/2010/main" val="0"/>
+                        </a:ext>
+                      </a:extLst>
+                    </a:blip>
+                    <a:stretch>
+                      <a:fillRect/>
+                    </a:stretch>
+                  </pic:blipFill>
+                  <pic:spPr>
+                    <a:xfrm>
+                      <a:off x="0" y="0"/>
+                      <a:ext cx="2446867" cy="1355697"/>
+                    </a:xfrm>
+                    <a:prstGeom prst="rect">
+                      <a:avLst/>
+                    </a:prstGeom>
+                  </pic:spPr>
+                </pic:pic>
+              </a:graphicData>
+            </a:graphic>
+          </wp:inline>
+        </w:drawing>
+      </w:r>
+    </w:p>
+    <w:p>
+      <w:pPr>
+        <w:pStyle w:val="Normale"/>
       </w:pPr>
       <w:r>
         <w:t>In that sense, descriptor lists could be easily transferred to term dictionaries, making the preliminary step of populating the ontology relatively easy.</w:t>
@@ -759,14 +1239,6 @@
     </w:p>
     <w:p>
       <w:pPr>
-        <w:pStyle w:val="Mysection"/>
-      </w:pPr>
-      <w:r>
-        <w:t>Node</w:t>
-      </w:r>
-    </w:p>
-    <w:p>
-      <w:pPr>
         <w:pStyle w:val="Normale"/>
       </w:pPr>
       <w:r>
@@ -806,6 +1278,59 @@
     <w:p>
       <w:pPr>
         <w:pStyle w:val="Normale"/>
+        <w:jc w:val="center"/>
+      </w:pPr>
+      <w:r>
+        <w:rPr>
+          <w:noProof/>
+          <w:lang w:val="en-US"/>
+        </w:rPr>
+        <w:drawing>
+          <wp:inline distT="0" distB="0" distL="0" distR="0" wp14:anchorId="11B9DE2C" wp14:editId="19144D4C">
+            <wp:extent cx="5270500" cy="3320415"/>
+            <wp:effectExtent l="0" t="0" r="12700" b="6985"/>
+            <wp:docPr id="8" name="Picture 8"/>
+            <wp:cNvGraphicFramePr>
+              <a:graphicFrameLocks xmlns:a="http://schemas.openxmlformats.org/drawingml/2006/main" noChangeAspect="1"/>
+            </wp:cNvGraphicFramePr>
+            <a:graphic xmlns:a="http://schemas.openxmlformats.org/drawingml/2006/main">
+              <a:graphicData uri="http://schemas.openxmlformats.org/drawingml/2006/picture">
+                <pic:pic xmlns:pic="http://schemas.openxmlformats.org/drawingml/2006/picture">
+                  <pic:nvPicPr>
+                    <pic:cNvPr id="0" name="Nodes.pdf"/>
+                    <pic:cNvPicPr/>
+                  </pic:nvPicPr>
+                  <pic:blipFill>
+                    <a:blip r:embed="rId17">
+                      <a:extLst>
+                        <a:ext uri="{28A0092B-C50C-407E-A947-70E740481C1C}">
+                          <a14:useLocalDpi xmlns:a14="http://schemas.microsoft.com/office/drawing/2010/main" val="0"/>
+                        </a:ext>
+                      </a:extLst>
+                    </a:blip>
+                    <a:stretch>
+                      <a:fillRect/>
+                    </a:stretch>
+                  </pic:blipFill>
+                  <pic:spPr>
+                    <a:xfrm>
+                      <a:off x="0" y="0"/>
+                      <a:ext cx="5270500" cy="3320415"/>
+                    </a:xfrm>
+                    <a:prstGeom prst="rect">
+                      <a:avLst/>
+                    </a:prstGeom>
+                  </pic:spPr>
+                </pic:pic>
+              </a:graphicData>
+            </a:graphic>
+          </wp:inline>
+        </w:drawing>
+      </w:r>
+    </w:p>
+    <w:p>
+      <w:pPr>
+        <w:pStyle w:val="Normale"/>
       </w:pPr>
       <w:r>
         <w:t xml:space="preserve">The vertices of such graphs are represented in this system by the </w:t>
@@ -902,6 +1427,59 @@
     <w:p>
       <w:pPr>
         <w:pStyle w:val="Normale"/>
+        <w:jc w:val="center"/>
+      </w:pPr>
+      <w:r>
+        <w:rPr>
+          <w:noProof/>
+          <w:lang w:val="en-US"/>
+        </w:rPr>
+        <w:drawing>
+          <wp:inline distT="0" distB="0" distL="0" distR="0" wp14:anchorId="77B4CF76" wp14:editId="41F3830F">
+            <wp:extent cx="3886200" cy="2480145"/>
+            <wp:effectExtent l="0" t="0" r="0" b="9525"/>
+            <wp:docPr id="11" name="Picture 11"/>
+            <wp:cNvGraphicFramePr>
+              <a:graphicFrameLocks xmlns:a="http://schemas.openxmlformats.org/drawingml/2006/main" noChangeAspect="1"/>
+            </wp:cNvGraphicFramePr>
+            <a:graphic xmlns:a="http://schemas.openxmlformats.org/drawingml/2006/main">
+              <a:graphicData uri="http://schemas.openxmlformats.org/drawingml/2006/picture">
+                <pic:pic xmlns:pic="http://schemas.openxmlformats.org/drawingml/2006/picture">
+                  <pic:nvPicPr>
+                    <pic:cNvPr id="0" name="Language.pdf"/>
+                    <pic:cNvPicPr/>
+                  </pic:nvPicPr>
+                  <pic:blipFill>
+                    <a:blip r:embed="rId18">
+                      <a:extLst>
+                        <a:ext uri="{28A0092B-C50C-407E-A947-70E740481C1C}">
+                          <a14:useLocalDpi xmlns:a14="http://schemas.microsoft.com/office/drawing/2010/main" val="0"/>
+                        </a:ext>
+                      </a:extLst>
+                    </a:blip>
+                    <a:stretch>
+                      <a:fillRect/>
+                    </a:stretch>
+                  </pic:blipFill>
+                  <pic:spPr>
+                    <a:xfrm>
+                      <a:off x="0" y="0"/>
+                      <a:ext cx="3886200" cy="2480145"/>
+                    </a:xfrm>
+                    <a:prstGeom prst="rect">
+                      <a:avLst/>
+                    </a:prstGeom>
+                  </pic:spPr>
+                </pic:pic>
+              </a:graphicData>
+            </a:graphic>
+          </wp:inline>
+        </w:drawing>
+      </w:r>
+    </w:p>
+    <w:p>
+      <w:pPr>
+        <w:pStyle w:val="Normale"/>
       </w:pPr>
       <w:r>
         <w:t>Another strategy is to have only one node that can reference the same term, in that case you would have “person name” and “accession name”</w:t>
@@ -913,17 +1491,68 @@
     <w:p>
       <w:pPr>
         <w:pStyle w:val="Normale"/>
-      </w:pPr>
-      <w:r>
-        <w:t>These two examples show the main principles that drive the design of this ontology: provide the ability to build semantic constructs, or tree structures.</w:t>
-      </w:r>
-    </w:p>
-    <w:p>
-      <w:pPr>
-        <w:pStyle w:val="Mysection"/>
-      </w:pPr>
-      <w:r>
-        <w:t>Edge</w:t>
+        <w:jc w:val="center"/>
+      </w:pPr>
+      <w:r>
+        <w:rPr>
+          <w:noProof/>
+          <w:lang w:val="en-US"/>
+        </w:rPr>
+        <w:drawing>
+          <wp:inline distT="0" distB="0" distL="0" distR="0" wp14:anchorId="72582D24" wp14:editId="4BB16C02">
+            <wp:extent cx="3657600" cy="3163163"/>
+            <wp:effectExtent l="0" t="0" r="0" b="12065"/>
+            <wp:docPr id="10" name="Picture 10"/>
+            <wp:cNvGraphicFramePr>
+              <a:graphicFrameLocks xmlns:a="http://schemas.openxmlformats.org/drawingml/2006/main" noChangeAspect="1"/>
+            </wp:cNvGraphicFramePr>
+            <a:graphic xmlns:a="http://schemas.openxmlformats.org/drawingml/2006/main">
+              <a:graphicData uri="http://schemas.openxmlformats.org/drawingml/2006/picture">
+                <pic:pic xmlns:pic="http://schemas.openxmlformats.org/drawingml/2006/picture">
+                  <pic:nvPicPr>
+                    <pic:cNvPr id="0" name="Non language.pdf"/>
+                    <pic:cNvPicPr/>
+                  </pic:nvPicPr>
+                  <pic:blipFill>
+                    <a:blip r:embed="rId19">
+                      <a:extLst>
+                        <a:ext uri="{28A0092B-C50C-407E-A947-70E740481C1C}">
+                          <a14:useLocalDpi xmlns:a14="http://schemas.microsoft.com/office/drawing/2010/main" val="0"/>
+                        </a:ext>
+                      </a:extLst>
+                    </a:blip>
+                    <a:stretch>
+                      <a:fillRect/>
+                    </a:stretch>
+                  </pic:blipFill>
+                  <pic:spPr>
+                    <a:xfrm>
+                      <a:off x="0" y="0"/>
+                      <a:ext cx="3657600" cy="3163163"/>
+                    </a:xfrm>
+                    <a:prstGeom prst="rect">
+                      <a:avLst/>
+                    </a:prstGeom>
+                  </pic:spPr>
+                </pic:pic>
+              </a:graphicData>
+            </a:graphic>
+          </wp:inline>
+        </w:drawing>
+      </w:r>
+    </w:p>
+    <w:p>
+      <w:pPr>
+        <w:pStyle w:val="Normale"/>
+      </w:pPr>
+      <w:r>
+        <w:t xml:space="preserve">These two examples show the main principles that drive the design of this ontology: provide the ability to build semantic constructs, or </w:t>
+      </w:r>
+      <w:r>
+        <w:t>tree structures</w:t>
+      </w:r>
+      <w:r>
+        <w:t>.</w:t>
       </w:r>
     </w:p>
     <w:p>
@@ -1032,7 +1661,55 @@
     <w:p>
       <w:pPr>
         <w:pStyle w:val="Normale"/>
-      </w:pPr>
+        <w:jc w:val="center"/>
+      </w:pPr>
+      <w:r>
+        <w:rPr>
+          <w:noProof/>
+          <w:lang w:val="en-US"/>
+        </w:rPr>
+        <w:drawing>
+          <wp:inline distT="0" distB="0" distL="0" distR="0" wp14:anchorId="44860653" wp14:editId="129608AC">
+            <wp:extent cx="3429000" cy="521786"/>
+            <wp:effectExtent l="0" t="0" r="0" b="12065"/>
+            <wp:docPr id="12" name="Picture 12"/>
+            <wp:cNvGraphicFramePr>
+              <a:graphicFrameLocks xmlns:a="http://schemas.openxmlformats.org/drawingml/2006/main" noChangeAspect="1"/>
+            </wp:cNvGraphicFramePr>
+            <a:graphic xmlns:a="http://schemas.openxmlformats.org/drawingml/2006/main">
+              <a:graphicData uri="http://schemas.openxmlformats.org/drawingml/2006/picture">
+                <pic:pic xmlns:pic="http://schemas.openxmlformats.org/drawingml/2006/picture">
+                  <pic:nvPicPr>
+                    <pic:cNvPr id="0" name="Edge.pdf"/>
+                    <pic:cNvPicPr/>
+                  </pic:nvPicPr>
+                  <pic:blipFill>
+                    <a:blip r:embed="rId20">
+                      <a:extLst>
+                        <a:ext uri="{28A0092B-C50C-407E-A947-70E740481C1C}">
+                          <a14:useLocalDpi xmlns:a14="http://schemas.microsoft.com/office/drawing/2010/main" val="0"/>
+                        </a:ext>
+                      </a:extLst>
+                    </a:blip>
+                    <a:stretch>
+                      <a:fillRect/>
+                    </a:stretch>
+                  </pic:blipFill>
+                  <pic:spPr>
+                    <a:xfrm>
+                      <a:off x="0" y="0"/>
+                      <a:ext cx="3429000" cy="521786"/>
+                    </a:xfrm>
+                    <a:prstGeom prst="rect">
+                      <a:avLst/>
+                    </a:prstGeom>
+                  </pic:spPr>
+                </pic:pic>
+              </a:graphicData>
+            </a:graphic>
+          </wp:inline>
+        </w:drawing>
+      </w:r>
     </w:p>
     <w:p>
       <w:pPr>
@@ -1061,238 +1738,388 @@
     </w:p>
     <w:p>
       <w:pPr>
+        <w:pStyle w:val="Normale"/>
+      </w:pPr>
+      <w:r>
+        <w:t>In an ontology that describes the traits of a crop the leaf nodes would be those that represent the traits and those which could be used to tag data sets, however, data comes in many sizes and colours, “plant height” may be expressed in many ways and often it is not possible nor desirable to convert b</w:t>
+      </w:r>
+      <w:r>
+        <w:t>etween these different formats.</w:t>
+      </w:r>
+    </w:p>
+    <w:p>
+      <w:pPr>
+        <w:pStyle w:val="Normale"/>
+        <w:jc w:val="center"/>
+      </w:pPr>
+      <w:r>
+        <w:rPr>
+          <w:noProof/>
+          <w:lang w:val="en-US"/>
+        </w:rPr>
+        <w:drawing>
+          <wp:inline distT="0" distB="0" distL="0" distR="0" wp14:anchorId="0C452D6D" wp14:editId="2CD1B66D">
+            <wp:extent cx="2575533" cy="1574800"/>
+            <wp:effectExtent l="0" t="0" r="0" b="0"/>
+            <wp:docPr id="13" name="Picture 13"/>
+            <wp:cNvGraphicFramePr>
+              <a:graphicFrameLocks xmlns:a="http://schemas.openxmlformats.org/drawingml/2006/main" noChangeAspect="1"/>
+            </wp:cNvGraphicFramePr>
+            <a:graphic xmlns:a="http://schemas.openxmlformats.org/drawingml/2006/main">
+              <a:graphicData uri="http://schemas.openxmlformats.org/drawingml/2006/picture">
+                <pic:pic xmlns:pic="http://schemas.openxmlformats.org/drawingml/2006/picture">
+                  <pic:nvPicPr>
+                    <pic:cNvPr id="0" name="Methods and scales.pdf"/>
+                    <pic:cNvPicPr/>
+                  </pic:nvPicPr>
+                  <pic:blipFill>
+                    <a:blip r:embed="rId21">
+                      <a:extLst>
+                        <a:ext uri="{28A0092B-C50C-407E-A947-70E740481C1C}">
+                          <a14:useLocalDpi xmlns:a14="http://schemas.microsoft.com/office/drawing/2010/main" val="0"/>
+                        </a:ext>
+                      </a:extLst>
+                    </a:blip>
+                    <a:stretch>
+                      <a:fillRect/>
+                    </a:stretch>
+                  </pic:blipFill>
+                  <pic:spPr>
+                    <a:xfrm>
+                      <a:off x="0" y="0"/>
+                      <a:ext cx="2577697" cy="1576123"/>
+                    </a:xfrm>
+                    <a:prstGeom prst="rect">
+                      <a:avLst/>
+                    </a:prstGeom>
+                  </pic:spPr>
+                </pic:pic>
+              </a:graphicData>
+            </a:graphic>
+          </wp:inline>
+        </w:drawing>
+      </w:r>
+    </w:p>
+    <w:p>
+      <w:pPr>
+        <w:pStyle w:val="Normale"/>
+      </w:pPr>
+      <w:r>
+        <w:t xml:space="preserve">This means that one has two options: incorporate the </w:t>
+      </w:r>
+      <w:r>
+        <w:rPr>
+          <w:i/>
+        </w:rPr>
+        <w:t>methods</w:t>
+      </w:r>
+      <w:r>
+        <w:t xml:space="preserve"> and </w:t>
+      </w:r>
+      <w:r>
+        <w:rPr>
+          <w:i/>
+        </w:rPr>
+        <w:t>scales</w:t>
+      </w:r>
+      <w:r>
+        <w:t xml:space="preserve"> in the vertex that defines the trait, or create child </w:t>
+      </w:r>
+      <w:r>
+        <w:rPr>
+          <w:i/>
+        </w:rPr>
+        <w:t>method</w:t>
+      </w:r>
+      <w:r>
+        <w:t xml:space="preserve"> and </w:t>
+      </w:r>
+      <w:r>
+        <w:rPr>
+          <w:i/>
+        </w:rPr>
+        <w:t>scale</w:t>
+      </w:r>
+      <w:r>
+        <w:t xml:space="preserve"> vertices connected to the trait. In the first case you will end up having a series of “plant height” traits all identical except for some small detail, in the other case you would have a single “plant height” vertex that branches into a series of specialised leaf nodes. The result is the same, each node in the first case or branch in the second will be stored as a different piece of data, but in the second case the structure will allow a greater freedom when rel</w:t>
+      </w:r>
+      <w:r>
+        <w:t>ating elements on the ontology.</w:t>
+      </w:r>
+    </w:p>
+    <w:p>
+      <w:pPr>
+        <w:pStyle w:val="Normale"/>
+      </w:pPr>
+      <w:r>
+        <w:t xml:space="preserve">Since one vertex is not enough to define a data set, we have introduced the </w:t>
+      </w:r>
+      <w:r>
+        <w:rPr>
+          <w:i/>
+        </w:rPr>
+        <w:t>tag</w:t>
+      </w:r>
+      <w:r>
+        <w:t xml:space="preserve">. This object features </w:t>
+      </w:r>
+      <w:r>
+        <w:t>a</w:t>
+      </w:r>
+      <w:r>
+        <w:t xml:space="preserve"> </w:t>
+      </w:r>
+      <w:r>
+        <w:t>property, which</w:t>
+      </w:r>
+      <w:r>
+        <w:t xml:space="preserve"> records the path between the vertex that defines the trait and the vertex that defines the data type or scale. This attribute is a path that records the </w:t>
+      </w:r>
+      <w:r>
+        <w:rPr>
+          <w:i/>
+        </w:rPr>
+        <w:t>term identifiers</w:t>
+      </w:r>
+      <w:r>
+        <w:t xml:space="preserve"> of the vertices and the </w:t>
+      </w:r>
+      <w:r>
+        <w:rPr>
+          <w:i/>
+        </w:rPr>
+        <w:t>predicates</w:t>
+      </w:r>
+      <w:r>
+        <w:t xml:space="preserve"> that relate them.</w:t>
+      </w:r>
+    </w:p>
+    <w:p>
+      <w:pPr>
+        <w:pStyle w:val="Normale"/>
+      </w:pPr>
+      <w:r>
+        <w:t xml:space="preserve">For instance a dataset may have one data set which represents the </w:t>
+      </w:r>
+      <w:r>
+        <w:rPr>
+          <w:i/>
+        </w:rPr>
+        <w:t>plant height</w:t>
+      </w:r>
+      <w:r>
+        <w:t xml:space="preserve"> measured </w:t>
+      </w:r>
+      <w:r>
+        <w:rPr>
+          <w:i/>
+        </w:rPr>
+        <w:t>after one month</w:t>
+      </w:r>
+      <w:r>
+        <w:t xml:space="preserve"> in </w:t>
+      </w:r>
+      <w:r>
+        <w:rPr>
+          <w:i/>
+        </w:rPr>
+        <w:t>centimetres</w:t>
+      </w:r>
+      <w:r>
+        <w:t xml:space="preserve">, this would be represented in the ontology by a vertex which defines the </w:t>
+      </w:r>
+      <w:r>
+        <w:rPr>
+          <w:i/>
+        </w:rPr>
+        <w:t>plant height</w:t>
+      </w:r>
+      <w:r>
+        <w:t xml:space="preserve"> trait, a vertex that defines the </w:t>
+      </w:r>
+      <w:r>
+        <w:rPr>
+          <w:i/>
+        </w:rPr>
+        <w:t>method</w:t>
+      </w:r>
+      <w:r>
+        <w:t xml:space="preserve"> used to take the measurement, in this case after one month and a final vertex that defines the </w:t>
+      </w:r>
+      <w:r>
+        <w:rPr>
+          <w:i/>
+        </w:rPr>
+        <w:t>centimetres</w:t>
+      </w:r>
+      <w:r>
+        <w:t xml:space="preserve"> unit in which the data is expressed in; this last vertex would also indicate the data type in which the data is expressed in.</w:t>
+      </w:r>
+    </w:p>
+    <w:p>
+      <w:pPr>
+        <w:pStyle w:val="Normale"/>
+        <w:jc w:val="center"/>
+      </w:pPr>
+      <w:r>
+        <w:drawing>
+          <wp:inline distT="0" distB="0" distL="0" distR="0" wp14:anchorId="3499116F" wp14:editId="40A2ABB3">
+            <wp:extent cx="3325360" cy="4343400"/>
+            <wp:effectExtent l="0" t="0" r="2540" b="0"/>
+            <wp:docPr id="15" name="Picture 15"/>
+            <wp:cNvGraphicFramePr>
+              <a:graphicFrameLocks xmlns:a="http://schemas.openxmlformats.org/drawingml/2006/main" noChangeAspect="1"/>
+            </wp:cNvGraphicFramePr>
+            <a:graphic xmlns:a="http://schemas.openxmlformats.org/drawingml/2006/main">
+              <a:graphicData uri="http://schemas.openxmlformats.org/drawingml/2006/picture">
+                <pic:pic xmlns:pic="http://schemas.openxmlformats.org/drawingml/2006/picture">
+                  <pic:nvPicPr>
+                    <pic:cNvPr id="0" name="Ontology.pdf"/>
+                    <pic:cNvPicPr/>
+                  </pic:nvPicPr>
+                  <pic:blipFill>
+                    <a:blip r:embed="rId22">
+                      <a:extLst>
+                        <a:ext uri="{28A0092B-C50C-407E-A947-70E740481C1C}">
+                          <a14:useLocalDpi xmlns:a14="http://schemas.microsoft.com/office/drawing/2010/main" val="0"/>
+                        </a:ext>
+                      </a:extLst>
+                    </a:blip>
+                    <a:stretch>
+                      <a:fillRect/>
+                    </a:stretch>
+                  </pic:blipFill>
+                  <pic:spPr>
+                    <a:xfrm>
+                      <a:off x="0" y="0"/>
+                      <a:ext cx="3326770" cy="4345242"/>
+                    </a:xfrm>
+                    <a:prstGeom prst="rect">
+                      <a:avLst/>
+                    </a:prstGeom>
+                  </pic:spPr>
+                </pic:pic>
+              </a:graphicData>
+            </a:graphic>
+          </wp:inline>
+        </w:drawing>
+      </w:r>
+    </w:p>
+    <w:p>
+      <w:pPr>
+        <w:pStyle w:val="Normale"/>
+      </w:pPr>
+      <w:r>
+        <w:t xml:space="preserve">The advantage </w:t>
+      </w:r>
+      <w:r>
+        <w:t>of using a separate object to tag data types is that a short identifier can be generated, leaving the freedom to use URL identifiers in terms without impacting in the creation of the data store.</w:t>
+      </w:r>
+    </w:p>
+    <w:p>
+      <w:pPr>
+        <w:pStyle w:val="Normale"/>
+      </w:pPr>
+      <w:r>
+        <w:t xml:space="preserve">The other important feature is that the tag path </w:t>
+      </w:r>
+      <w:r>
+        <w:rPr>
+          <w:i/>
+        </w:rPr>
+        <w:t xml:space="preserve">does not reference the nodes that connect the </w:t>
+      </w:r>
+      <w:r>
+        <w:rPr>
+          <w:i/>
+        </w:rPr>
+        <w:t>trait to the scale, but the terms that the nodes reference</w:t>
+      </w:r>
+      <w:r>
+        <w:t>. This means that if you have several ontologies that share the same “plant height”, “after one month” and “</w:t>
+      </w:r>
+      <w:r>
+        <w:t>centimetres</w:t>
+      </w:r>
+      <w:r>
+        <w:t>” sequence, using any of these to annotate a data set will result in the same tag, thus in the same data field.</w:t>
+      </w:r>
+    </w:p>
+    <w:p>
+      <w:pPr>
+        <w:pStyle w:val="Normale"/>
+        <w:jc w:val="center"/>
+      </w:pPr>
+      <w:r>
+        <w:rPr>
+          <w:noProof/>
+          <w:lang w:val="en-US"/>
+        </w:rPr>
+        <w:drawing>
+          <wp:inline distT="0" distB="0" distL="0" distR="0" wp14:anchorId="68058868" wp14:editId="25B1CD25">
+            <wp:extent cx="2971800" cy="2452988"/>
+            <wp:effectExtent l="0" t="0" r="0" b="11430"/>
+            <wp:docPr id="16" name="Picture 16"/>
+            <wp:cNvGraphicFramePr>
+              <a:graphicFrameLocks xmlns:a="http://schemas.openxmlformats.org/drawingml/2006/main" noChangeAspect="1"/>
+            </wp:cNvGraphicFramePr>
+            <a:graphic xmlns:a="http://schemas.openxmlformats.org/drawingml/2006/main">
+              <a:graphicData uri="http://schemas.openxmlformats.org/drawingml/2006/picture">
+                <pic:pic xmlns:pic="http://schemas.openxmlformats.org/drawingml/2006/picture">
+                  <pic:nvPicPr>
+                    <pic:cNvPr id="0" name="Tag.pdf"/>
+                    <pic:cNvPicPr/>
+                  </pic:nvPicPr>
+                  <pic:blipFill>
+                    <a:blip r:embed="rId23">
+                      <a:extLst>
+                        <a:ext uri="{28A0092B-C50C-407E-A947-70E740481C1C}">
+                          <a14:useLocalDpi xmlns:a14="http://schemas.microsoft.com/office/drawing/2010/main" val="0"/>
+                        </a:ext>
+                      </a:extLst>
+                    </a:blip>
+                    <a:stretch>
+                      <a:fillRect/>
+                    </a:stretch>
+                  </pic:blipFill>
+                  <pic:spPr>
+                    <a:xfrm>
+                      <a:off x="0" y="0"/>
+                      <a:ext cx="2971800" cy="2452988"/>
+                    </a:xfrm>
+                    <a:prstGeom prst="rect">
+                      <a:avLst/>
+                    </a:prstGeom>
+                  </pic:spPr>
+                </pic:pic>
+              </a:graphicData>
+            </a:graphic>
+          </wp:inline>
+        </w:drawing>
+      </w:r>
+    </w:p>
+    <w:p>
+      <w:pPr>
         <w:pStyle w:val="Mysection"/>
       </w:pPr>
       <w:r>
-        <w:t>Tags</w:t>
-      </w:r>
-    </w:p>
-    <w:p>
-      <w:pPr>
-        <w:pStyle w:val="Normale"/>
-      </w:pPr>
-      <w:r>
-        <w:t xml:space="preserve">In an ontology that describes the traits of a crop the leaf nodes would be those that represent the traits and those which could be used to tag data sets, however, data comes in many sizes and colours, “plant height” may be expressed in many ways and often it is not possible nor desirable to convert between these different formats. </w:t>
-      </w:r>
-      <w:r>
-        <w:t xml:space="preserve">This means that one has two options: incorporate the </w:t>
-      </w:r>
-      <w:r>
-        <w:rPr>
-          <w:i/>
-        </w:rPr>
-        <w:t>methods</w:t>
-      </w:r>
-      <w:r>
-        <w:t xml:space="preserve"> and </w:t>
-      </w:r>
-      <w:r>
-        <w:rPr>
-          <w:i/>
-        </w:rPr>
-        <w:t>scales</w:t>
-      </w:r>
-      <w:r>
-        <w:t xml:space="preserve"> in the vertex that defines the trait, or create child </w:t>
-      </w:r>
-      <w:r>
-        <w:rPr>
-          <w:i/>
-        </w:rPr>
-        <w:t>method</w:t>
-      </w:r>
-      <w:r>
-        <w:t xml:space="preserve"> and </w:t>
-      </w:r>
-      <w:r>
-        <w:rPr>
-          <w:i/>
-        </w:rPr>
-        <w:t>scale</w:t>
-      </w:r>
-      <w:r>
-        <w:t xml:space="preserve"> vertices connected to the trait. In the first case you will end up having a series of “plant height” traits all identical except for some small detail, in the other case you would have a single “plant height” vertex that branches into a series of specialised leaf nodes. The result is the same, each node in the first case or branch in the second will be stored as a different piece of data, but in the second case the structure will allow a greater freedom when relating elements on the ontology. This also serves the purpose of dividing the scope of the ontology: all vertices down to the trait represent the </w:t>
-      </w:r>
-      <w:r>
-        <w:rPr>
-          <w:i/>
-        </w:rPr>
-        <w:t>functional</w:t>
-      </w:r>
-      <w:r>
-        <w:t xml:space="preserve"> relationships of the object the ontology is attempting to </w:t>
-      </w:r>
-      <w:r>
-        <w:t xml:space="preserve">describe, while everything below the trait node refers to how the function can be </w:t>
-      </w:r>
-      <w:r>
-        <w:rPr>
-          <w:i/>
-        </w:rPr>
-        <w:t>measured</w:t>
-      </w:r>
-      <w:r>
-        <w:t>. This division allows two kinds of users to work on the same ontology without stepping on their toes.</w:t>
-      </w:r>
-    </w:p>
-    <w:p>
-      <w:pPr>
-        <w:pStyle w:val="Normale"/>
-      </w:pPr>
-      <w:r>
-        <w:t xml:space="preserve">Since one vertex is not enough to define a data set, we have introduced the </w:t>
-      </w:r>
-      <w:r>
-        <w:rPr>
-          <w:i/>
-        </w:rPr>
-        <w:t>tag</w:t>
-      </w:r>
-      <w:r>
-        <w:t xml:space="preserve">. This object features </w:t>
-      </w:r>
-      <w:r>
-        <w:t>a</w:t>
-      </w:r>
-      <w:r>
-        <w:t xml:space="preserve"> </w:t>
-      </w:r>
-      <w:r>
-        <w:t>property, which</w:t>
-      </w:r>
-      <w:r>
-        <w:t xml:space="preserve"> records the path between the vertex that defines the trait and the vertex that defines the data type or scale. This attribute is a path that records the </w:t>
-      </w:r>
-      <w:r>
-        <w:rPr>
-          <w:i/>
-        </w:rPr>
-        <w:t>term identifiers</w:t>
-      </w:r>
-      <w:r>
-        <w:t xml:space="preserve"> of the vertices and the </w:t>
-      </w:r>
-      <w:r>
-        <w:rPr>
-          <w:i/>
-        </w:rPr>
-        <w:t>predicates</w:t>
-      </w:r>
-      <w:r>
-        <w:t xml:space="preserve"> that relate them. For instance a dataset may have one data set which represents the </w:t>
-      </w:r>
-      <w:r>
-        <w:rPr>
-          <w:i/>
-        </w:rPr>
-        <w:t>plant height</w:t>
-      </w:r>
-      <w:r>
-        <w:t xml:space="preserve"> measured </w:t>
-      </w:r>
-      <w:r>
-        <w:rPr>
-          <w:i/>
-        </w:rPr>
-        <w:t>after one month</w:t>
-      </w:r>
-      <w:r>
-        <w:t xml:space="preserve"> in </w:t>
-      </w:r>
-      <w:r>
-        <w:rPr>
-          <w:i/>
-        </w:rPr>
-        <w:t>centimetres</w:t>
-      </w:r>
-      <w:r>
-        <w:t xml:space="preserve">, this would be represented in the ontology by a vertex which defines the </w:t>
-      </w:r>
-      <w:r>
-        <w:rPr>
-          <w:i/>
-        </w:rPr>
-        <w:t>plant height</w:t>
-      </w:r>
-      <w:r>
-        <w:t xml:space="preserve"> trait, a vertex that defines the </w:t>
-      </w:r>
-      <w:r>
-        <w:rPr>
-          <w:i/>
-        </w:rPr>
-        <w:t>method</w:t>
-      </w:r>
-      <w:r>
-        <w:t xml:space="preserve"> used to take the measurement, in this case after one month and a final vertex that defines the </w:t>
-      </w:r>
-      <w:r>
-        <w:rPr>
-          <w:i/>
-        </w:rPr>
-        <w:t>centimetres</w:t>
-      </w:r>
-      <w:r>
-        <w:t xml:space="preserve"> unit in which the data is expressed in; this last vertex would also indicate the data type in which the data is expressed in.</w:t>
-      </w:r>
-    </w:p>
-    <w:p>
-      <w:pPr>
-        <w:pStyle w:val="Normale"/>
-      </w:pPr>
-      <w:r>
-        <w:t xml:space="preserve">The advantage </w:t>
-      </w:r>
-      <w:r>
-        <w:t>of using a separate object to tag data types is that a short identifier can be generated, leaving the freedom to use URL identifiers in terms without impacting in the creation of the data store.</w:t>
-      </w:r>
-    </w:p>
-    <w:p>
-      <w:pPr>
-        <w:pStyle w:val="Normale"/>
-      </w:pPr>
-      <w:r>
-        <w:t xml:space="preserve">The other important feature is that the tag path </w:t>
-      </w:r>
-      <w:r>
-        <w:rPr>
-          <w:i/>
-        </w:rPr>
-        <w:t xml:space="preserve">does not reference the nodes that connect the </w:t>
-      </w:r>
-      <w:r>
-        <w:rPr>
-          <w:i/>
-        </w:rPr>
-        <w:t>trait to the scale, but the terms that the nodes reference</w:t>
-      </w:r>
-      <w:r>
-        <w:t>. This means that if you have several ontologies that share the same “plant height”, “after one month” and “</w:t>
-      </w:r>
-      <w:r>
-        <w:t>centimetres</w:t>
-      </w:r>
-      <w:r>
-        <w:t>” sequence, using any of these to annotate a data set will result in the same tag, thus in the same data field.</w:t>
-      </w:r>
-    </w:p>
-    <w:p>
-      <w:pPr>
-        <w:pStyle w:val="Mysection"/>
-      </w:pPr>
-      <w:r>
-        <w:t xml:space="preserve">Structure </w:t>
-      </w:r>
-      <w:r>
-        <w:t>notes</w:t>
-      </w:r>
-    </w:p>
-    <w:p>
-      <w:pPr>
-        <w:pStyle w:val="Normale"/>
-      </w:pPr>
-      <w:r>
-        <w:t>The combination of the four above objects create a system that is very flexible, allowing the s</w:t>
+        <w:t>Usage</w:t>
+      </w:r>
+    </w:p>
+    <w:p>
+      <w:pPr>
+        <w:pStyle w:val="Normale"/>
+      </w:pPr>
+      <w:r>
+        <w:t xml:space="preserve">The </w:t>
+      </w:r>
+      <w:proofErr w:type="gramStart"/>
+      <w:r>
+        <w:t>combination of the four above objects create</w:t>
+      </w:r>
+      <w:proofErr w:type="gramEnd"/>
+      <w:r>
+        <w:t xml:space="preserve"> a system that is very flexible, allowing the s</w:t>
       </w:r>
       <w:r>
         <w:t>pecification of complex systems.</w:t>
@@ -1339,125 +2166,128 @@
         <w:t>master</w:t>
       </w:r>
       <w:r>
-        <w:t xml:space="preserve"> ontology would represent the plant ontology which records all the elements and relationships of the specific crop ontologies and the </w:t>
-      </w:r>
-      <w:r>
-        <w:rPr>
-          <w:i/>
-        </w:rPr>
-        <w:t>alias</w:t>
-      </w:r>
-      <w:r>
-        <w:t xml:space="preserve"> ontologies would be the crop specific ontologies: both the master and the alias element will share the same terms, but alias elements will only show their specific relationships. </w:t>
-      </w:r>
-      <w:r>
-        <w:t>The reason to have aliases is to reduce the view to only what is pertinent to that view, excluding all the other relationships that are not relevant to the current view. Imagine the master node for “</w:t>
-      </w:r>
-      <w:r>
-        <w:t>centimetres</w:t>
-      </w:r>
-      <w:r>
-        <w:t xml:space="preserve">”, it would be related to “plant height” as well as any other attribute that can be measured in </w:t>
-      </w:r>
-      <w:r>
-        <w:t>centimetres</w:t>
-      </w:r>
-      <w:r>
-        <w:t xml:space="preserve">: this would render the navigation of an ontology a very confusing experience. </w:t>
-      </w:r>
-      <w:r>
-        <w:t>Finally, as described before, the tag object is structured in such a way data fields</w:t>
-      </w:r>
-      <w:r>
-        <w:t xml:space="preserve"> are shared between alias paths:</w:t>
-      </w:r>
-      <w:r>
-        <w:t xml:space="preserve"> </w:t>
-      </w:r>
-      <w:r>
-        <w:t>when navigating an ontology to select which elements to use for annotating a specific data set, it is irrelevant which view is used in the navigation, if the path between the trait and the scale elements is the same, this will result in the same tag.</w:t>
-      </w:r>
-    </w:p>
-    <w:p>
-      <w:pPr>
-        <w:pStyle w:val="Mysection"/>
-      </w:pPr>
-      <w:r>
-        <w:t>Implementation notes</w:t>
-      </w:r>
-    </w:p>
-    <w:p>
-      <w:pPr>
-        <w:pStyle w:val="Normale"/>
-      </w:pPr>
-      <w:r>
-        <w:t>The system is implemented using two main kinds of databases: document database and graph database.</w:t>
-      </w:r>
-    </w:p>
-    <w:p>
-      <w:pPr>
-        <w:pStyle w:val="Normale"/>
-      </w:pPr>
-      <w:r>
-        <w:t xml:space="preserve">Document databases store whatever data you provide them, there is one predefined identifier that is used to uniquely identify an object and the data that can be stored is a free-form nested structure. In this system we have selected MongoDB because of the performance, flexibility and scalability. The main duty of that database is to store the actual data and to serve as an </w:t>
-      </w:r>
-      <w:r>
-        <w:rPr>
-          <w:i/>
-        </w:rPr>
-        <w:t>index</w:t>
-      </w:r>
-      <w:r>
-        <w:t xml:space="preserve"> </w:t>
-      </w:r>
-      <w:r>
-        <w:t>for</w:t>
-      </w:r>
-      <w:r>
-        <w:t xml:space="preserve"> the ontology</w:t>
-      </w:r>
-      <w:r>
-        <w:t xml:space="preserve"> elements</w:t>
-      </w:r>
-      <w:r>
-        <w:t>.</w:t>
-      </w:r>
-    </w:p>
-    <w:p>
-      <w:pPr>
-        <w:pStyle w:val="Normale"/>
-      </w:pPr>
-      <w:r>
-        <w:t>Graph databases store triplets of subject/predicate/object relationships</w:t>
-      </w:r>
-      <w:r>
-        <w:t>, in this system we have selected Neo4j</w:t>
-      </w:r>
-      <w:r>
-        <w:t xml:space="preserve">. These databases are generally not as powerful as document </w:t>
-      </w:r>
-      <w:r>
-        <w:t xml:space="preserve">databases in terms of indexing and not as scalable in terms of locality (data cannot be </w:t>
-      </w:r>
-      <w:proofErr w:type="spellStart"/>
-      <w:r>
-        <w:t>sharded</w:t>
-      </w:r>
-      <w:proofErr w:type="spellEnd"/>
-      <w:r>
-        <w:t xml:space="preserve"> as easily as in document databases, since you cannot predict relationships), but they are extremely powerful and fast when </w:t>
-      </w:r>
-      <w:r>
-        <w:rPr>
-          <w:i/>
-        </w:rPr>
-        <w:t>traversing</w:t>
-      </w:r>
-      <w:r>
-        <w:t xml:space="preserve"> graph structures is required.</w:t>
+        <w:t xml:space="preserve"> ontology would represent the plant ontology which records all the</w:t>
       </w:r>
       <w:bookmarkStart w:id="0" w:name="_GoBack"/>
       <w:bookmarkEnd w:id="0"/>
+      <w:r>
+        <w:t xml:space="preserve"> elements and relationships of the specific crop ontologies and the </w:t>
+      </w:r>
+      <w:r>
+        <w:rPr>
+          <w:i/>
+        </w:rPr>
+        <w:t>alias</w:t>
+      </w:r>
+      <w:r>
+        <w:t xml:space="preserve"> ontologies would be the crop specific ontologies: both the master and the alias element will share the same terms, but alias elements will only show their specific relationships. </w:t>
+      </w:r>
+      <w:r>
+        <w:t>The reason to have aliases is to reduce the view to only what is pertinent to that view, excluding all the other relationships that are not relevant to the current view. Imagine the master node for “</w:t>
+      </w:r>
+      <w:r>
+        <w:t>centimetres</w:t>
+      </w:r>
+      <w:r>
+        <w:t xml:space="preserve">”, it would be related to “plant height” as well as any other attribute that can be measured in </w:t>
+      </w:r>
+      <w:r>
+        <w:t>centimetres</w:t>
+      </w:r>
+      <w:r>
+        <w:t xml:space="preserve">: this would render the navigation of an ontology a very confusing experience. </w:t>
+      </w:r>
+      <w:r>
+        <w:t>Finally, as described before, the tag object is structured in such a way data fields</w:t>
+      </w:r>
+      <w:r>
+        <w:t xml:space="preserve"> are shared between alias paths:</w:t>
+      </w:r>
+      <w:r>
+        <w:t xml:space="preserve"> </w:t>
+      </w:r>
+      <w:r>
+        <w:t>when navigating an ontology to select which elements to use for annotating a specific data set, it is irrelevant which view is used in the navigation, if the path between the trait and the scale elements is the same, this will result in the same tag.</w:t>
+      </w:r>
+    </w:p>
+    <w:p>
+      <w:pPr>
+        <w:pStyle w:val="Mysection"/>
+      </w:pPr>
+      <w:r>
+        <w:t>Implementation notes</w:t>
+      </w:r>
+    </w:p>
+    <w:p>
+      <w:pPr>
+        <w:pStyle w:val="Normale"/>
+      </w:pPr>
+      <w:r>
+        <w:t>The system is implemented using two main kinds of databases: document database and graph database.</w:t>
+      </w:r>
+    </w:p>
+    <w:p>
+      <w:pPr>
+        <w:pStyle w:val="Normale"/>
+      </w:pPr>
+      <w:r>
+        <w:t xml:space="preserve">Document databases store whatever data you provide them, there is one predefined identifier that is used to uniquely identify an object and the data that can be stored is a free-form nested structure. In this system we have selected MongoDB because of the performance, flexibility and scalability. The main duty of that database is to store the actual data and to serve as an </w:t>
+      </w:r>
+      <w:r>
+        <w:rPr>
+          <w:i/>
+        </w:rPr>
+        <w:t>index</w:t>
+      </w:r>
+      <w:r>
+        <w:t xml:space="preserve"> </w:t>
+      </w:r>
+      <w:r>
+        <w:t>for</w:t>
+      </w:r>
+      <w:r>
+        <w:t xml:space="preserve"> the ontology</w:t>
+      </w:r>
+      <w:r>
+        <w:t xml:space="preserve"> elements</w:t>
+      </w:r>
+      <w:r>
+        <w:t>.</w:t>
+      </w:r>
+    </w:p>
+    <w:p>
+      <w:pPr>
+        <w:pStyle w:val="Normale"/>
+      </w:pPr>
+      <w:r>
+        <w:t>Graph databases store triplets of subject/predicate/object relationships</w:t>
+      </w:r>
+      <w:r>
+        <w:t>, in this system we have selected Neo4j</w:t>
+      </w:r>
+      <w:r>
+        <w:t xml:space="preserve">. These databases are generally not as powerful as document </w:t>
+      </w:r>
+      <w:r>
+        <w:t xml:space="preserve">databases in terms of indexing and not as scalable in terms of locality (data cannot be </w:t>
+      </w:r>
+      <w:proofErr w:type="spellStart"/>
+      <w:r>
+        <w:t>sharded</w:t>
+      </w:r>
+      <w:proofErr w:type="spellEnd"/>
+      <w:r>
+        <w:t xml:space="preserve"> as easily as in document databases, since you cannot predict relationships), but they are extremely powerful and fast when </w:t>
+      </w:r>
+      <w:r>
+        <w:rPr>
+          <w:i/>
+        </w:rPr>
+        <w:t>traversing</w:t>
+      </w:r>
+      <w:r>
+        <w:t xml:space="preserve"> graph structures is required.</w:t>
+      </w:r>
     </w:p>
     <w:p>
       <w:pPr>
@@ -1477,8 +2307,7 @@
       </w:r>
     </w:p>
     <w:sectPr>
-      <w:footerReference w:type="even" r:id="rId9"/>
-      <w:footerReference w:type="default" r:id="rId10"/>
+      <w:type w:val="continuous"/>
       <w:pgSz w:w="11900" w:h="16840"/>
       <w:pgMar w:top="1440" w:right="1800" w:bottom="1440" w:left="1800" w:header="708" w:footer="708" w:gutter="0"/>
       <w:cols w:space="708"/>
@@ -1576,7 +2405,7 @@
         <w:rStyle w:val="PageNumber"/>
         <w:noProof/>
       </w:rPr>
-      <w:t>7</w:t>
+      <w:t>8</w:t>
     </w:r>
     <w:r>
       <w:rPr>
@@ -2268,12 +3097,14 @@
     <w:name w:val="Normale"/>
     <w:basedOn w:val="Normal"/>
     <w:qFormat/>
-    <w:rsid w:val="002D3D92"/>
+    <w:rsid w:val="00264641"/>
     <w:pPr>
       <w:spacing w:before="100" w:after="100"/>
     </w:pPr>
     <w:rPr>
       <w:rFonts w:ascii="Optima" w:hAnsi="Optima"/>
+      <w:sz w:val="20"/>
+      <w:szCs w:val="20"/>
       <w:lang w:val="en-GB"/>
     </w:rPr>
   </w:style>
@@ -2555,12 +3386,14 @@
     <w:name w:val="Normale"/>
     <w:basedOn w:val="Normal"/>
     <w:qFormat/>
-    <w:rsid w:val="002D3D92"/>
+    <w:rsid w:val="00264641"/>
     <w:pPr>
       <w:spacing w:before="100" w:after="100"/>
     </w:pPr>
     <w:rPr>
       <w:rFonts w:ascii="Optima" w:hAnsi="Optima"/>
+      <w:sz w:val="20"/>
+      <w:szCs w:val="20"/>
       <w:lang w:val="en-GB"/>
     </w:rPr>
   </w:style>

</xml_diff>

<commit_message>
First draft of paper.
</commit_message>
<xml_diff>
--- a/scrapbook/Paper/Trait Information Portal Ontology.docx
+++ b/scrapbook/Paper/Trait Information Portal Ontology.docx
@@ -91,23 +91,58 @@
       <w:pPr>
         <w:pStyle w:val="Normale"/>
       </w:pPr>
+      <w:bookmarkStart w:id="0" w:name="_GoBack"/>
+      <w:bookmarkEnd w:id="0"/>
+    </w:p>
+    <w:p>
+      <w:pPr>
+        <w:pStyle w:val="Normale"/>
+      </w:pPr>
+      <w:r>
+        <w:t xml:space="preserve">There are countless examples of solutions developed to solve the </w:t>
+      </w:r>
+      <w:r>
+        <w:t>problems related to transferring data</w:t>
+      </w:r>
+      <w:r>
+        <w:t xml:space="preserve">, from totally de-centralised systems to centralised systems, from web-service transport protocols to file upload systems, but </w:t>
+      </w:r>
+      <w:r>
+        <w:t>the</w:t>
+      </w:r>
+      <w:r>
+        <w:t>re are less examples dealing with</w:t>
+      </w:r>
+      <w:r>
+        <w:t xml:space="preserve"> implementation and management of data</w:t>
+      </w:r>
+      <w:r>
+        <w:t xml:space="preserve"> standards</w:t>
+      </w:r>
+      <w:r>
+        <w:t>.</w:t>
+      </w:r>
+    </w:p>
+    <w:p>
+      <w:pPr>
+        <w:pStyle w:val="Normale"/>
+      </w:pPr>
       <w:r>
         <w:rPr>
           <w:noProof/>
           <w:lang w:val="en-US"/>
         </w:rPr>
-        <w:lastRenderedPageBreak/>
         <w:drawing>
-          <wp:anchor distT="0" distB="0" distL="114300" distR="114300" simplePos="0" relativeHeight="251658240" behindDoc="0" locked="0" layoutInCell="1" allowOverlap="1" wp14:anchorId="6684EA42" wp14:editId="52A79D77">
+          <wp:anchor distT="0" distB="0" distL="114300" distR="114300" simplePos="0" relativeHeight="251658240" behindDoc="0" locked="0" layoutInCell="1" allowOverlap="1" wp14:anchorId="6684EA42" wp14:editId="3CE01BFF">
             <wp:simplePos x="0" y="0"/>
             <wp:positionH relativeFrom="column">
               <wp:posOffset>0</wp:posOffset>
             </wp:positionH>
             <wp:positionV relativeFrom="paragraph">
-              <wp:posOffset>217805</wp:posOffset>
+              <wp:posOffset>213360</wp:posOffset>
             </wp:positionV>
-            <wp:extent cx="1600200" cy="2391410"/>
-            <wp:effectExtent l="0" t="0" r="0" b="0"/>
+            <wp:extent cx="2487295" cy="3717290"/>
+            <wp:effectExtent l="0" t="0" r="1905" b="0"/>
             <wp:wrapSquare wrapText="bothSides"/>
             <wp:docPr id="1" name="Picture 1"/>
             <wp:cNvGraphicFramePr>
@@ -135,7 +170,7 @@
                   <pic:spPr>
                     <a:xfrm>
                       <a:off x="0" y="0"/>
-                      <a:ext cx="1600200" cy="2391410"/>
+                      <a:ext cx="2487295" cy="3717290"/>
                     </a:xfrm>
                     <a:prstGeom prst="rect">
                       <a:avLst/>
@@ -158,37 +193,15 @@
       <w:pPr>
         <w:pStyle w:val="Normale"/>
       </w:pPr>
-    </w:p>
-    <w:p>
-      <w:pPr>
-        <w:pStyle w:val="Normale"/>
-      </w:pPr>
-      <w:r>
-        <w:t xml:space="preserve">There are countless examples of solutions developed to solve the </w:t>
-      </w:r>
-      <w:r>
-        <w:t>problems related to transferring data</w:t>
-      </w:r>
-      <w:r>
-        <w:t xml:space="preserve">, from totally de-centralised systems to centralised systems, from web-service transport protocols to file upload systems, but </w:t>
-      </w:r>
-      <w:r>
-        <w:t>little has been done to ease the implementation and management of data standards.</w:t>
-      </w:r>
-    </w:p>
-    <w:p>
-      <w:pPr>
-        <w:pStyle w:val="Normale"/>
-      </w:pPr>
       <w:r>
         <w:rPr>
           <w:noProof/>
           <w:lang w:val="en-US"/>
         </w:rPr>
         <w:drawing>
-          <wp:inline distT="0" distB="0" distL="0" distR="0" wp14:anchorId="03E4AB45" wp14:editId="768B20EC">
-            <wp:extent cx="1710267" cy="2426107"/>
-            <wp:effectExtent l="0" t="0" r="0" b="12700"/>
+          <wp:inline distT="0" distB="0" distL="0" distR="0" wp14:anchorId="284D959B" wp14:editId="437120FE">
+            <wp:extent cx="2573867" cy="3651170"/>
+            <wp:effectExtent l="0" t="0" r="0" b="6985"/>
             <wp:docPr id="2" name="Picture 2"/>
             <wp:cNvGraphicFramePr>
               <a:graphicFrameLocks xmlns:a="http://schemas.openxmlformats.org/drawingml/2006/main" noChangeAspect="1"/>
@@ -215,7 +228,7 @@
                   <pic:spPr>
                     <a:xfrm>
                       <a:off x="0" y="0"/>
-                      <a:ext cx="1710732" cy="2426767"/>
+                      <a:ext cx="2575326" cy="3653240"/>
                     </a:xfrm>
                     <a:prstGeom prst="rect">
                       <a:avLst/>
@@ -236,7 +249,13 @@
         <w:t>Metadata is an essential part of the actual data, it is required by humans to understand what the data is measuring and how the measurement was done and it is required by ma</w:t>
       </w:r>
       <w:r>
-        <w:t>chines to correctly and efficiently store the data and retrieve it according the very diverse user requests.</w:t>
+        <w:t>chines to correctly and efficiently store the data and retrieve it according the very diverse</w:t>
+      </w:r>
+      <w:r>
+        <w:t xml:space="preserve"> kinds of</w:t>
+      </w:r>
+      <w:r>
+        <w:t xml:space="preserve"> user requests.</w:t>
       </w:r>
     </w:p>
     <w:p>
@@ -256,7 +275,13 @@
       </w:pPr>
       <w:r>
         <w:lastRenderedPageBreak/>
-        <w:t xml:space="preserve">The process of standardisation is key to two main qualities in data portals: </w:t>
+        <w:t xml:space="preserve">The process of standardisation is key to two main </w:t>
+      </w:r>
+      <w:r>
+        <w:t>features of</w:t>
+      </w:r>
+      <w:r>
+        <w:t xml:space="preserve"> data portals: </w:t>
       </w:r>
       <w:r>
         <w:rPr>
@@ -282,10 +307,23 @@
         <w:pStyle w:val="Normale"/>
       </w:pPr>
       <w:r>
-        <w:t xml:space="preserve">The more you enforce standards, the more you minimise errors, ease data aggregation and provide a </w:t>
-      </w:r>
-      <w:r>
-        <w:t xml:space="preserve">clear context for the data, providing higher </w:t>
+        <w:lastRenderedPageBreak/>
+        <w:t xml:space="preserve">The more you enforce standards, the more you minimise errors, </w:t>
+      </w:r>
+      <w:r>
+        <w:t>help</w:t>
+      </w:r>
+      <w:r>
+        <w:t xml:space="preserve"> data aggregation and provide a </w:t>
+      </w:r>
+      <w:r>
+        <w:t xml:space="preserve">clear context for the data, </w:t>
+      </w:r>
+      <w:r>
+        <w:t>resulting in</w:t>
+      </w:r>
+      <w:r>
+        <w:t xml:space="preserve"> higher </w:t>
       </w:r>
       <w:r>
         <w:rPr>
@@ -321,7 +359,6 @@
           <w:noProof/>
           <w:lang w:val="en-US"/>
         </w:rPr>
-        <w:lastRenderedPageBreak/>
         <w:drawing>
           <wp:inline distT="0" distB="0" distL="0" distR="0" wp14:anchorId="207202F4" wp14:editId="046BA196">
             <wp:extent cx="5270500" cy="1343025"/>
@@ -405,7 +442,10 @@
         <w:t xml:space="preserve">Standards depend on best practices and scientific research, this means that </w:t>
       </w:r>
       <w:r>
-        <w:t xml:space="preserve">scientific research shapes data and data shapes standards. This also means that </w:t>
+        <w:t xml:space="preserve">scientific research influences data standards, but also </w:t>
+      </w:r>
+      <w:r>
+        <w:t xml:space="preserve">the methodology and practice of data acquisition shapes the standards, meaning that </w:t>
       </w:r>
       <w:r>
         <w:t>a lot of people</w:t>
@@ -420,7 +460,10 @@
         <w:t>involved</w:t>
       </w:r>
       <w:r>
-        <w:t xml:space="preserve"> and unless there is a </w:t>
+        <w:t>;</w:t>
+      </w:r>
+      <w:r>
+        <w:t xml:space="preserve"> unless there is a </w:t>
       </w:r>
       <w:r>
         <w:rPr>
@@ -432,7 +475,13 @@
         <w:t xml:space="preserve"> mechanism </w:t>
       </w:r>
       <w:r>
-        <w:t>that makes standards available for consultation and discussion, these standards may stagnate and all the people involved might not be able to participate.</w:t>
+        <w:t>that makes standards available for consultation and discussion, these may stagnate and</w:t>
+      </w:r>
+      <w:r>
+        <w:t xml:space="preserve"> not</w:t>
+      </w:r>
+      <w:r>
+        <w:t xml:space="preserve"> all the people involved might be able to participate.</w:t>
       </w:r>
     </w:p>
     <w:p>
@@ -460,7 +509,10 @@
         <w:pStyle w:val="Normale"/>
       </w:pPr>
       <w:r>
-        <w:t xml:space="preserve">The most popular way to record data standards is descriptor lists. A descriptor is an object that has a name, a definition and a series of attributes that illustrate </w:t>
+        <w:t>A</w:t>
+      </w:r>
+      <w:r>
+        <w:t xml:space="preserve"> popular way to record data standards is descriptor lists. A descriptor is an object that has a name, a definition and a series of attributes that illustrate </w:t>
       </w:r>
       <w:r>
         <w:rPr>
@@ -496,7 +548,13 @@
         <w:t xml:space="preserve"> </w:t>
       </w:r>
       <w:r>
-        <w:t xml:space="preserve">There are no formal rules or structure for building descriptors, just the common sense to provide enough information for people to use it in the field, which, ultimately, is </w:t>
+        <w:t xml:space="preserve">There are no formal rules or structure for building descriptors, just the common sense to provide enough information for people to </w:t>
+      </w:r>
+      <w:r>
+        <w:t>apply them</w:t>
+      </w:r>
+      <w:r>
+        <w:t xml:space="preserve"> in the field, which, ultimately, is </w:t>
       </w:r>
       <w:r>
         <w:t>their</w:t>
@@ -569,16 +627,67 @@
         <w:t>Descriptors are mostly published on paper, they are being made</w:t>
       </w:r>
       <w:r>
-        <w:t xml:space="preserve"> available on the I</w:t>
-      </w:r>
-      <w:r>
-        <w:t>nternet and are often compiled in database tables</w:t>
-      </w:r>
-      <w:r>
-        <w:t xml:space="preserve">, but there is no formal discovery mechanism that makes it easy to find specific traits. </w:t>
-      </w:r>
-      <w:r>
-        <w:t>Descriptors are not formally related to other descriptors, so it becomes difficult to spot duplications. Also, there is no formalised mechanism to uniquely identify a descriptor, such as a URL or code, this means that if I refer to “plant height” I might be referring to a dozen of “plant height” descriptors, each with their specific characteristics.</w:t>
+        <w:t xml:space="preserve"> available</w:t>
+      </w:r>
+      <w:r>
+        <w:t xml:space="preserve"> now</w:t>
+      </w:r>
+      <w:r>
+        <w:t xml:space="preserve"> on the I</w:t>
+      </w:r>
+      <w:r>
+        <w:t xml:space="preserve">nternet and are </w:t>
+      </w:r>
+      <w:r>
+        <w:t>sometimes</w:t>
+      </w:r>
+      <w:r>
+        <w:t xml:space="preserve"> compiled in database tables</w:t>
+      </w:r>
+      <w:r>
+        <w:t xml:space="preserve">, but there is no formal </w:t>
+      </w:r>
+      <w:r>
+        <w:t xml:space="preserve">identification and </w:t>
+      </w:r>
+      <w:r>
+        <w:t xml:space="preserve">discovery mechanism that </w:t>
+      </w:r>
+      <w:r>
+        <w:t>allows finding specific traits an easy task</w:t>
+      </w:r>
+      <w:r>
+        <w:t xml:space="preserve">. </w:t>
+      </w:r>
+      <w:r>
+        <w:t>Descriptors are not formally related to other descriptors, so it becomes difficult to spot duplications. Also, there is no formalised mechanism to uniquely identify a descriptor, such as a</w:t>
+      </w:r>
+      <w:r>
+        <w:t>n</w:t>
+      </w:r>
+      <w:r>
+        <w:t xml:space="preserve"> URL or</w:t>
+      </w:r>
+      <w:r>
+        <w:t xml:space="preserve"> a</w:t>
+      </w:r>
+      <w:r>
+        <w:t xml:space="preserve"> code, this means that </w:t>
+      </w:r>
+      <w:r>
+        <w:t xml:space="preserve">one must rely on the name to identify a descriptor </w:t>
+      </w:r>
+      <w:r>
+        <w:t xml:space="preserve">and Google to find it, </w:t>
+      </w:r>
+      <w:r>
+        <w:t xml:space="preserve">which </w:t>
+      </w:r>
+      <w:r>
+        <w:t>may introduce</w:t>
+      </w:r>
+      <w:r>
+        <w:t xml:space="preserve"> a lot of confusion due to homonyms.</w:t>
       </w:r>
     </w:p>
     <w:p>
@@ -622,10 +731,28 @@
         <w:t>by</w:t>
       </w:r>
       <w:r>
-        <w:t xml:space="preserve"> these descriptors. This way of working functions well, </w:t>
-      </w:r>
-      <w:r>
-        <w:t>the nature and structure of the data that is being received is known, making the task of storing and serving data relatively easy.</w:t>
+        <w:t xml:space="preserve"> these descriptors. </w:t>
+      </w:r>
+      <w:r>
+        <w:t>This is an efficient way of working</w:t>
+      </w:r>
+      <w:r>
+        <w:t xml:space="preserve">, </w:t>
+      </w:r>
+      <w:r>
+        <w:t xml:space="preserve">the nature and structure of the </w:t>
+      </w:r>
+      <w:r>
+        <w:t xml:space="preserve">received </w:t>
+      </w:r>
+      <w:r>
+        <w:t xml:space="preserve">data is known, making the task of storing and serving </w:t>
+      </w:r>
+      <w:r>
+        <w:t>it</w:t>
+      </w:r>
+      <w:r>
+        <w:t xml:space="preserve"> relatively easy.</w:t>
       </w:r>
     </w:p>
     <w:p>
@@ -642,7 +769,13 @@
         <w:t>quantity</w:t>
       </w:r>
       <w:r>
-        <w:t xml:space="preserve"> of data, but the horizontal aspect cannot be handled easily, the </w:t>
+        <w:t xml:space="preserve"> of data, but the horizontal asp</w:t>
+      </w:r>
+      <w:r>
+        <w:t>ect cannot be handled easily:</w:t>
+      </w:r>
+      <w:r>
+        <w:t xml:space="preserve"> the </w:t>
       </w:r>
       <w:r>
         <w:rPr>
@@ -663,7 +796,13 @@
         <w:t xml:space="preserve"> of the data remains fixed, unless great </w:t>
       </w:r>
       <w:r>
-        <w:t>effort is put into designing a dynamic system.</w:t>
+        <w:t xml:space="preserve">effort is put into </w:t>
+      </w:r>
+      <w:r>
+        <w:t>implementing</w:t>
+      </w:r>
+      <w:r>
+        <w:t xml:space="preserve"> a dynamic system.</w:t>
       </w:r>
     </w:p>
     <w:p>
@@ -679,7 +818,19 @@
         <w:pStyle w:val="Normale"/>
       </w:pPr>
       <w:r>
-        <w:t xml:space="preserve">Creating a dynamic system is the challenge we are taking with the trait information portal ontology, to allow the system to grow horizontally with the same ease it can grow vertically. In addition, we want to add a </w:t>
+        <w:t xml:space="preserve">Creating a dynamic system is </w:t>
+      </w:r>
+      <w:r>
+        <w:t>what we are trying to do</w:t>
+      </w:r>
+      <w:r>
+        <w:t xml:space="preserve"> with the trait information portal ontology, to allow the system to grow horizontally with the same ease</w:t>
+      </w:r>
+      <w:r>
+        <w:t xml:space="preserve"> as</w:t>
+      </w:r>
+      <w:r>
+        <w:t xml:space="preserve"> it can grow vertically. In addition, we want to add a </w:t>
       </w:r>
       <w:r>
         <w:rPr>
@@ -688,21 +839,25 @@
         <w:t>functional</w:t>
       </w:r>
       <w:r>
-        <w:t xml:space="preserve"> aspect to metadata, by including in the metadata the functional relationships between the traits that are to be measured. </w:t>
-      </w:r>
-      <w:proofErr w:type="gramStart"/>
-      <w:r>
-        <w:t xml:space="preserve">This can be done by using the ontology approach, in which in lieu of flat lists of descriptors we </w:t>
+        <w:t xml:space="preserve"> aspect to metadata, by including in the metadata the functional relationships between the </w:t>
+      </w:r>
+      <w:r>
+        <w:t>measured traits</w:t>
+      </w:r>
+      <w:r>
+        <w:t xml:space="preserve">. This can be done by using the ontology approach, in which in lieu of flat lists of descriptors we </w:t>
       </w:r>
       <w:r>
         <w:t>have</w:t>
       </w:r>
       <w:r>
-        <w:t xml:space="preserve"> a directed graph of descriptors connected by predicates</w:t>
-      </w:r>
-      <w:proofErr w:type="gramEnd"/>
-      <w:r>
-        <w:t>.</w:t>
+        <w:t xml:space="preserve"> a directed graph of descriptors</w:t>
+      </w:r>
+      <w:r>
+        <w:t xml:space="preserve"> and functional components</w:t>
+      </w:r>
+      <w:r>
+        <w:t xml:space="preserve"> connected by predicates.</w:t>
       </w:r>
     </w:p>
     <w:p>
@@ -763,7 +918,19 @@
         <w:pStyle w:val="Normale"/>
       </w:pPr>
       <w:r>
-        <w:t xml:space="preserve">Committing data definitions to a common ontology may not provide a complete solution, but it will guarantee consistency. The main goal is to create a specification of </w:t>
+        <w:t xml:space="preserve">Committing data definitions to a common ontology may not </w:t>
+      </w:r>
+      <w:r>
+        <w:t>be</w:t>
+      </w:r>
+      <w:r>
+        <w:t xml:space="preserve"> a complete solution, but it </w:t>
+      </w:r>
+      <w:r>
+        <w:t>should</w:t>
+      </w:r>
+      <w:r>
+        <w:t xml:space="preserve"> guarantee consistency. The main goal is to create a specification of </w:t>
       </w:r>
       <w:r>
         <w:t>a series of concepts that range from the high level categories, through the specification of measurable traits down to the specification of the units used to measure these traits.</w:t>
@@ -777,7 +944,13 @@
         <w:t xml:space="preserve">One part of the graph will specify how components interact among each other, this part of the ontology can be created and managed by scientists </w:t>
       </w:r>
       <w:r>
-        <w:t>that specialise in this area, the leaf nodes of this section will be the traits that are measured in datasets; everything below these nodes should describe the different data representations that are captured in the field and this part of the graph should be managed by those that generate these datasets.</w:t>
+        <w:t xml:space="preserve">that specialise in this area, the leaf nodes of this section will be the traits that are measured in datasets; everything below these nodes should describe the different data representations that are captured in the field and this part of the graph should be managed by those </w:t>
+      </w:r>
+      <w:r>
+        <w:t>generating</w:t>
+      </w:r>
+      <w:r>
+        <w:t xml:space="preserve"> these datasets.</w:t>
       </w:r>
     </w:p>
     <w:p>
@@ -791,9 +964,9 @@
           <w:lang w:val="en-US"/>
         </w:rPr>
         <w:drawing>
-          <wp:inline distT="0" distB="0" distL="0" distR="0" wp14:anchorId="3C3687E5" wp14:editId="6A787774">
-            <wp:extent cx="2167467" cy="3130815"/>
-            <wp:effectExtent l="0" t="0" r="0" b="0"/>
+          <wp:inline distT="0" distB="0" distL="0" distR="0" wp14:anchorId="3C3687E5" wp14:editId="63C3C141">
+            <wp:extent cx="3165201" cy="4572000"/>
+            <wp:effectExtent l="0" t="0" r="10160" b="0"/>
             <wp:docPr id="6" name="Picture 6"/>
             <wp:cNvGraphicFramePr>
               <a:graphicFrameLocks xmlns:a="http://schemas.openxmlformats.org/drawingml/2006/main" noChangeAspect="1"/>
@@ -820,7 +993,7 @@
                   <pic:spPr>
                     <a:xfrm>
                       <a:off x="0" y="0"/>
-                      <a:ext cx="2167822" cy="3131328"/>
+                      <a:ext cx="3166029" cy="4573196"/>
                     </a:xfrm>
                     <a:prstGeom prst="rect">
                       <a:avLst/>
@@ -841,24 +1014,45 @@
         <w:t xml:space="preserve">The ability to record the functional relationships of objects will allow </w:t>
       </w:r>
       <w:r>
-        <w:rPr>
-          <w:i/>
-        </w:rPr>
-        <w:t>inference</w:t>
-      </w:r>
-      <w:r>
-        <w:t>, that is, the possibility to ask questions to the portal that traditional systems are not able to cope with and answer. The ability to separate the functional relationships from the data desc</w:t>
-      </w:r>
-      <w:r>
-        <w:t>ription elements will provide an answer to two different sets of questions, hopefully preventing conflicts of interest.</w:t>
-      </w:r>
-    </w:p>
-    <w:p>
-      <w:pPr>
-        <w:pStyle w:val="Normale"/>
-      </w:pPr>
-      <w:r>
-        <w:t>At the core of this data collection system is the ontology, which represents both the trait part of the portal and the schema for the data that will be hosted.</w:t>
+        <w:t>searching by inference, t</w:t>
+      </w:r>
+      <w:r>
+        <w:t xml:space="preserve">he ability to </w:t>
+      </w:r>
+      <w:r>
+        <w:t xml:space="preserve">describe the data types will allow </w:t>
+      </w:r>
+      <w:r>
+        <w:t xml:space="preserve">recording different representations of the same trait and the separation of these two areas will </w:t>
+      </w:r>
+      <w:r>
+        <w:t xml:space="preserve">hopefully </w:t>
+      </w:r>
+      <w:r>
+        <w:t>prevent</w:t>
+      </w:r>
+      <w:r>
+        <w:t xml:space="preserve"> conflicts of interest.</w:t>
+      </w:r>
+    </w:p>
+    <w:p>
+      <w:pPr>
+        <w:pStyle w:val="Normale"/>
+      </w:pPr>
+      <w:r>
+        <w:t xml:space="preserve">At the core of this data collection system is the ontology, which </w:t>
+      </w:r>
+      <w:r>
+        <w:t>will be used</w:t>
+      </w:r>
+      <w:r>
+        <w:t xml:space="preserve"> both </w:t>
+      </w:r>
+      <w:r>
+        <w:t xml:space="preserve">to document and tag traits as well as the structure of the hosted </w:t>
+      </w:r>
+      <w:r>
+        <w:t>data.</w:t>
       </w:r>
     </w:p>
     <w:p>
@@ -936,13 +1130,25 @@
         <w:t>term</w:t>
       </w:r>
       <w:r>
-        <w:t xml:space="preserve">, which can be equated to the descriptor. Terms are objects that </w:t>
+        <w:t xml:space="preserve">, which can be equated to </w:t>
+      </w:r>
+      <w:r>
+        <w:t>a</w:t>
+      </w:r>
+      <w:r>
+        <w:t xml:space="preserve"> descriptor. Terms are objects that </w:t>
       </w:r>
       <w:r>
         <w:t>feature</w:t>
       </w:r>
       <w:r>
-        <w:t xml:space="preserve"> the following attributes:</w:t>
+        <w:t xml:space="preserve"> </w:t>
+      </w:r>
+      <w:r>
+        <w:t>these main</w:t>
+      </w:r>
+      <w:r>
+        <w:t xml:space="preserve"> attributes:</w:t>
       </w:r>
     </w:p>
     <w:p>
@@ -962,58 +1168,16 @@
         <w:rPr>
           <w:i/>
         </w:rPr>
-        <w:t>Global identifier</w:t>
-      </w:r>
-      <w:r>
-        <w:t xml:space="preserve">. All terms </w:t>
-      </w:r>
-      <w:r>
-        <w:rPr>
-          <w:i/>
-        </w:rPr>
-        <w:t>must</w:t>
-      </w:r>
-      <w:r>
-        <w:t xml:space="preserve"> have an identifier in the form of a string </w:t>
-      </w:r>
-      <w:r>
-        <w:t>that</w:t>
-      </w:r>
-      <w:r>
-        <w:t xml:space="preserve"> will uniquely identify </w:t>
-      </w:r>
-      <w:r>
-        <w:t>them</w:t>
-      </w:r>
-      <w:r>
-        <w:t xml:space="preserve"> among all others.</w:t>
-      </w:r>
-      <w:r>
-        <w:t xml:space="preserve"> This identifier is composed of two elements:</w:t>
-      </w:r>
-    </w:p>
-    <w:p>
-      <w:pPr>
-        <w:pStyle w:val="Normale"/>
-        <w:numPr>
-          <w:ilvl w:val="1"/>
-          <w:numId w:val="3"/>
-        </w:numPr>
-      </w:pPr>
-      <w:r>
-        <w:t xml:space="preserve">The </w:t>
-      </w:r>
-      <w:r>
-        <w:rPr>
-          <w:i/>
-        </w:rPr>
-        <w:t>namespace</w:t>
-      </w:r>
-      <w:r>
-        <w:t xml:space="preserve">, which is a reference to another term that represents a container or logical grouping for a set of identifiers, </w:t>
-      </w:r>
-      <w:r>
-        <w:t>allowing</w:t>
+        <w:t>Namespace</w:t>
+      </w:r>
+      <w:r>
+        <w:t xml:space="preserve">. The namespace </w:t>
+      </w:r>
+      <w:r>
+        <w:t xml:space="preserve">is a reference to another term that represents a container or logical grouping for a set of identifiers, </w:t>
+      </w:r>
+      <w:r>
+        <w:t>allowing for</w:t>
       </w:r>
       <w:r>
         <w:t xml:space="preserve"> </w:t>
@@ -1038,27 +1202,6 @@
       </w:r>
       <w:r>
         <w:t>.</w:t>
-      </w:r>
-    </w:p>
-    <w:p>
-      <w:pPr>
-        <w:pStyle w:val="Normale"/>
-        <w:numPr>
-          <w:ilvl w:val="1"/>
-          <w:numId w:val="3"/>
-        </w:numPr>
-      </w:pPr>
-      <w:r>
-        <w:t xml:space="preserve">The </w:t>
-      </w:r>
-      <w:r>
-        <w:rPr>
-          <w:i/>
-        </w:rPr>
-        <w:t>local identifier</w:t>
-      </w:r>
-      <w:r>
-        <w:t>, a string, uniquely identifies the term among all the other terms that share the same namespace.</w:t>
       </w:r>
     </w:p>
     <w:p>
@@ -1073,16 +1216,13 @@
         <w:rPr>
           <w:i/>
         </w:rPr>
-        <w:t>Label</w:t>
-      </w:r>
-      <w:r>
-        <w:t xml:space="preserve">. Although not strictly required, this attribute is strongly suggested: it represents the name or short description of the term expressed in several languages. This is what a human would use </w:t>
-      </w:r>
-      <w:r>
-        <w:t>to refer to a term</w:t>
-      </w:r>
-      <w:r>
-        <w:t>.</w:t>
+        <w:t>Local identifier</w:t>
+      </w:r>
+      <w:r>
+        <w:t>: The local identifier is a string that</w:t>
+      </w:r>
+      <w:r>
+        <w:t xml:space="preserve"> uniquely identifies the term among all the other terms that share the same namespace.</w:t>
       </w:r>
     </w:p>
     <w:p>
@@ -1097,6 +1237,57 @@
         <w:rPr>
           <w:i/>
         </w:rPr>
+        <w:t>Global identifier</w:t>
+      </w:r>
+      <w:r>
+        <w:t xml:space="preserve">. </w:t>
+      </w:r>
+      <w:r>
+        <w:t>The global identifier is the concatenation of the namespace and the local identifier, it represents the unique identifier of the term among all terms of all namespaces</w:t>
+      </w:r>
+      <w:r>
+        <w:t>; this attribute is computed</w:t>
+      </w:r>
+      <w:r>
+        <w:t>.</w:t>
+      </w:r>
+    </w:p>
+    <w:p>
+      <w:pPr>
+        <w:pStyle w:val="Normale"/>
+        <w:numPr>
+          <w:ilvl w:val="0"/>
+          <w:numId w:val="3"/>
+        </w:numPr>
+      </w:pPr>
+      <w:r>
+        <w:rPr>
+          <w:i/>
+        </w:rPr>
+        <w:t>Label</w:t>
+      </w:r>
+      <w:r>
+        <w:t xml:space="preserve">. Although not strictly required, this attribute is strongly suggested: it represents the name or short description of the term expressed in several languages. This is what a human would use </w:t>
+      </w:r>
+      <w:r>
+        <w:t>to refer to a term</w:t>
+      </w:r>
+      <w:r>
+        <w:t>.</w:t>
+      </w:r>
+    </w:p>
+    <w:p>
+      <w:pPr>
+        <w:pStyle w:val="Normale"/>
+        <w:numPr>
+          <w:ilvl w:val="0"/>
+          <w:numId w:val="3"/>
+        </w:numPr>
+      </w:pPr>
+      <w:r>
+        <w:rPr>
+          <w:i/>
+        </w:rPr>
         <w:t>Definition</w:t>
       </w:r>
       <w:r>
@@ -1132,6 +1323,9 @@
         <w:t>the above</w:t>
       </w:r>
       <w:r>
+        <w:t xml:space="preserve"> properties</w:t>
+      </w:r>
+      <w:r>
         <w:t>, terms should be prepared to host any</w:t>
       </w:r>
       <w:r>
@@ -1173,7 +1367,25 @@
         <w:t>structure;</w:t>
       </w:r>
       <w:r>
-        <w:t xml:space="preserve"> they simply represent a general concept out of a specific context. Terms should be organised in dictionaries where they are searchable by label, code, synonyms and other attributes that are relevant.</w:t>
+        <w:t xml:space="preserve"> they simply represent a general concept out of a</w:t>
+      </w:r>
+      <w:r>
+        <w:t>ny</w:t>
+      </w:r>
+      <w:r>
+        <w:t xml:space="preserve"> specific context. Terms should be organised in dictionaries searchable by label, code, synonyms </w:t>
+      </w:r>
+      <w:r>
+        <w:t>or any</w:t>
+      </w:r>
+      <w:r>
+        <w:t xml:space="preserve"> other attributes that </w:t>
+      </w:r>
+      <w:r>
+        <w:t>may</w:t>
+      </w:r>
+      <w:r>
+        <w:t xml:space="preserve"> relevant.</w:t>
       </w:r>
     </w:p>
     <w:p>
@@ -1234,7 +1446,19 @@
         <w:pStyle w:val="Normale"/>
       </w:pPr>
       <w:r>
-        <w:t>In that sense, descriptor lists could be easily transferred to term dictionaries, making the preliminary step of populating the ontology relatively easy.</w:t>
+        <w:t>Descriptors and terms are very similar, it should be very easy to transfer descriptors into terms,</w:t>
+      </w:r>
+      <w:r>
+        <w:t xml:space="preserve"> making the preliminary step of populating the ontology </w:t>
+      </w:r>
+      <w:r>
+        <w:t>a simple task</w:t>
+      </w:r>
+      <w:r>
+        <w:t xml:space="preserve"> and providing the material with which a complete ontology could be developed</w:t>
+      </w:r>
+      <w:r>
+        <w:t>.</w:t>
       </w:r>
     </w:p>
     <w:p>
@@ -1286,10 +1510,10 @@
           <w:lang w:val="en-US"/>
         </w:rPr>
         <w:drawing>
-          <wp:inline distT="0" distB="0" distL="0" distR="0" wp14:anchorId="11B9DE2C" wp14:editId="19144D4C">
-            <wp:extent cx="5270500" cy="3320415"/>
-            <wp:effectExtent l="0" t="0" r="12700" b="6985"/>
-            <wp:docPr id="8" name="Picture 8"/>
+          <wp:inline distT="0" distB="0" distL="0" distR="0" wp14:anchorId="0D305F87" wp14:editId="2B3BCCAD">
+            <wp:extent cx="5270500" cy="3893820"/>
+            <wp:effectExtent l="0" t="0" r="12700" b="0"/>
+            <wp:docPr id="14" name="Picture 14"/>
             <wp:cNvGraphicFramePr>
               <a:graphicFrameLocks xmlns:a="http://schemas.openxmlformats.org/drawingml/2006/main" noChangeAspect="1"/>
             </wp:cNvGraphicFramePr>
@@ -1315,7 +1539,7 @@
                   <pic:spPr>
                     <a:xfrm>
                       <a:off x="0" y="0"/>
-                      <a:ext cx="5270500" cy="3320415"/>
+                      <a:ext cx="5270500" cy="3893820"/>
                     </a:xfrm>
                     <a:prstGeom prst="rect">
                       <a:avLst/>
@@ -1342,32 +1566,65 @@
         <w:t>node</w:t>
       </w:r>
       <w:r>
-        <w:t xml:space="preserve">, which is a subclass of the term, in that it must reference a term. Nodes do not have other required attributes, they represent </w:t>
-      </w:r>
-      <w:r>
-        <w:rPr>
-          <w:i/>
-        </w:rPr>
-        <w:t>a term in context</w:t>
-      </w:r>
-      <w:r>
-        <w:t>, and feature any attribute necessary to illustrate or clarify that context.</w:t>
-      </w:r>
-    </w:p>
-    <w:p>
-      <w:pPr>
-        <w:pStyle w:val="Normale"/>
-      </w:pPr>
-      <w:r>
-        <w:t>The interaction between nodes and terms is key in understanding how this ontology can be used and in deciding how you want to shape it.</w:t>
-      </w:r>
-    </w:p>
-    <w:p>
-      <w:pPr>
-        <w:pStyle w:val="Normale"/>
-      </w:pPr>
-      <w:r>
-        <w:t xml:space="preserve">“Name” is a </w:t>
+        <w:t xml:space="preserve">, which is a subclass of the term, in that it must reference a term. </w:t>
+      </w:r>
+      <w:r>
+        <w:t xml:space="preserve">Nodes are essentially </w:t>
+      </w:r>
+      <w:r>
+        <w:rPr>
+          <w:i/>
+        </w:rPr>
+        <w:t>terms in context</w:t>
+      </w:r>
+      <w:r>
+        <w:t>, or term</w:t>
+      </w:r>
+      <w:r>
+        <w:t>s</w:t>
+      </w:r>
+      <w:r>
+        <w:t xml:space="preserve"> </w:t>
+      </w:r>
+      <w:r>
+        <w:t>instantiated</w:t>
+      </w:r>
+      <w:r>
+        <w:t xml:space="preserve"> in a context. </w:t>
+      </w:r>
+      <w:r>
+        <w:t>Nodes do not have required attributes</w:t>
+      </w:r>
+      <w:r>
+        <w:t xml:space="preserve"> except for the reference to the term they represent</w:t>
+      </w:r>
+      <w:r>
+        <w:t>.</w:t>
+      </w:r>
+    </w:p>
+    <w:p>
+      <w:pPr>
+        <w:pStyle w:val="Normale"/>
+      </w:pPr>
+      <w:r>
+        <w:t>The interaction between nodes and terms is key in understanding how this ontology</w:t>
+      </w:r>
+      <w:r>
+        <w:t xml:space="preserve"> can be used and in deciding what kind of design to use</w:t>
+      </w:r>
+      <w:r>
+        <w:t>.</w:t>
+      </w:r>
+    </w:p>
+    <w:p>
+      <w:pPr>
+        <w:pStyle w:val="Normale"/>
+      </w:pPr>
+      <w:r>
+        <w:t>Suppose that “n</w:t>
+      </w:r>
+      <w:r>
+        <w:t xml:space="preserve">ame” is a </w:t>
       </w:r>
       <w:r>
         <w:rPr>
@@ -1388,7 +1645,13 @@
         <w:t xml:space="preserve"> that references the “n</w:t>
       </w:r>
       <w:r>
-        <w:t>ame” term connecting it to a person, we have an instance of a person name; likewise if we connect it to an accession we will have an accession name.</w:t>
+        <w:t xml:space="preserve">ame” term connecting it to a person, we </w:t>
+      </w:r>
+      <w:r>
+        <w:t xml:space="preserve">then </w:t>
+      </w:r>
+      <w:r>
+        <w:t>have an instance of a person name; likewise if we connect it to an accession we will have an accession name.</w:t>
       </w:r>
       <w:r>
         <w:t xml:space="preserve"> These two nodes</w:t>
@@ -1406,19 +1669,25 @@
         <w:t xml:space="preserve"> have the same global identifier, but mean different things. </w:t>
       </w:r>
       <w:r>
-        <w:t xml:space="preserve">It will be likely that the two nodes will feature additional </w:t>
+        <w:t>It will be likely that the two nodes will feature additional</w:t>
+      </w:r>
+      <w:r>
+        <w:t xml:space="preserve"> properties</w:t>
+      </w:r>
+      <w:r>
+        <w:t xml:space="preserve"> </w:t>
       </w:r>
       <w:r>
         <w:t xml:space="preserve">to describe the function of the name in the person context and in the accession context. This is an example of how one could build an ontology following a parallel on how </w:t>
       </w:r>
       <w:r>
-        <w:t>words are used to express concep</w:t>
-      </w:r>
-      <w:r>
-        <w:t>t</w:t>
-      </w:r>
-      <w:r>
-        <w:t>s</w:t>
+        <w:t xml:space="preserve">words are used </w:t>
+      </w:r>
+      <w:r>
+        <w:t>in language</w:t>
+      </w:r>
+      <w:r>
+        <w:t>, in this case the node is an instance of a term</w:t>
       </w:r>
       <w:r>
         <w:t>.</w:t>
@@ -1482,10 +1751,28 @@
         <w:pStyle w:val="Normale"/>
       </w:pPr>
       <w:r>
-        <w:t>Another strategy is to have only one node that can reference the same term, in that case you would have “person name” and “accession name”</w:t>
-      </w:r>
-      <w:r>
-        <w:t>, these will be two terms and there will be one node per term. In this case most of the information can be stored on the term side, since the term implies a lot about its context and the nodes would only exists to be connected.</w:t>
+        <w:t xml:space="preserve">The other strategy is to </w:t>
+      </w:r>
+      <w:r>
+        <w:t xml:space="preserve">have only one node that can reference the same term, in </w:t>
+      </w:r>
+      <w:r>
+        <w:t>this</w:t>
+      </w:r>
+      <w:r>
+        <w:t xml:space="preserve"> case you would have “person name” and “accession name”</w:t>
+      </w:r>
+      <w:r>
+        <w:t xml:space="preserve">, these will be two terms and there will be one node per term. In this case most of the information can be stored </w:t>
+      </w:r>
+      <w:r>
+        <w:t>in</w:t>
+      </w:r>
+      <w:r>
+        <w:t xml:space="preserve"> the term, since the term implies a lot about its context and the nodes wo</w:t>
+      </w:r>
+      <w:r>
+        <w:t xml:space="preserve">uld only exists to be connected, here the node and the term are the same entity. </w:t>
       </w:r>
     </w:p>
     <w:p>
@@ -1716,7 +2003,13 @@
         <w:pStyle w:val="Normale"/>
       </w:pPr>
       <w:r>
-        <w:t>Besides these attributes, any other property may be added which can be used as a weight or measurable attribute of the relationship.</w:t>
+        <w:t>Besides these attributes, any other property may be added which can be used as a weight or measurable attribute of the relationship</w:t>
+      </w:r>
+      <w:r>
+        <w:t xml:space="preserve"> when applying inference</w:t>
+      </w:r>
+      <w:r>
+        <w:t>.</w:t>
       </w:r>
     </w:p>
     <w:p>
@@ -1733,15 +2026,33 @@
         <w:t>relationship;</w:t>
       </w:r>
       <w:r>
-        <w:t xml:space="preserve"> the object that is used for annotating data is the tag.</w:t>
-      </w:r>
-    </w:p>
-    <w:p>
-      <w:pPr>
-        <w:pStyle w:val="Normale"/>
-      </w:pPr>
-      <w:r>
-        <w:t>In an ontology that describes the traits of a crop the leaf nodes would be those that represent the traits and those which could be used to tag data sets, however, data comes in many sizes and colours, “plant height” may be expressed in many ways and often it is not possible nor desirable to convert b</w:t>
+        <w:t xml:space="preserve"> the object that is used for annotating data is the </w:t>
+      </w:r>
+      <w:r>
+        <w:rPr>
+          <w:i/>
+        </w:rPr>
+        <w:t>tag</w:t>
+      </w:r>
+      <w:r>
+        <w:t>.</w:t>
+      </w:r>
+    </w:p>
+    <w:p>
+      <w:pPr>
+        <w:pStyle w:val="Normale"/>
+      </w:pPr>
+      <w:r>
+        <w:t xml:space="preserve">Ideally there should be a single node </w:t>
+      </w:r>
+      <w:r>
+        <w:t>that</w:t>
+      </w:r>
+      <w:r>
+        <w:t xml:space="preserve"> describes a data element, </w:t>
+      </w:r>
+      <w:r>
+        <w:t>however, data comes in many sizes and colours, “plant height” may be expressed in many ways and often it is not possible nor desirable to convert b</w:t>
       </w:r>
       <w:r>
         <w:t>etween these different formats.</w:t>
@@ -1758,9 +2069,9 @@
           <w:lang w:val="en-US"/>
         </w:rPr>
         <w:drawing>
-          <wp:inline distT="0" distB="0" distL="0" distR="0" wp14:anchorId="0C452D6D" wp14:editId="2CD1B66D">
-            <wp:extent cx="2575533" cy="1574800"/>
-            <wp:effectExtent l="0" t="0" r="0" b="0"/>
+          <wp:inline distT="0" distB="0" distL="0" distR="0" wp14:anchorId="0C452D6D" wp14:editId="4CFF53EC">
+            <wp:extent cx="4694117" cy="2870200"/>
+            <wp:effectExtent l="0" t="0" r="5080" b="0"/>
             <wp:docPr id="13" name="Picture 13"/>
             <wp:cNvGraphicFramePr>
               <a:graphicFrameLocks xmlns:a="http://schemas.openxmlformats.org/drawingml/2006/main" noChangeAspect="1"/>
@@ -1787,7 +2098,7 @@
                   <pic:spPr>
                     <a:xfrm>
                       <a:off x="0" y="0"/>
-                      <a:ext cx="2577697" cy="1576123"/>
+                      <a:ext cx="4699170" cy="2873290"/>
                     </a:xfrm>
                     <a:prstGeom prst="rect">
                       <a:avLst/>
@@ -1841,7 +2152,31 @@
         <w:t>scale</w:t>
       </w:r>
       <w:r>
-        <w:t xml:space="preserve"> vertices connected to the trait. In the first case you will end up having a series of “plant height” traits all identical except for some small detail, in the other case you would have a single “plant height” vertex that branches into a series of specialised leaf nodes. The result is the same, each node in the first case or branch in the second will be stored as a different piece of data, but in the second case the structure will allow a greater freedom when rel</w:t>
+        <w:t xml:space="preserve"> vertices connected to the trait. In the first case you will end up having a series of</w:t>
+      </w:r>
+      <w:r>
+        <w:t xml:space="preserve"> similar</w:t>
+      </w:r>
+      <w:r>
+        <w:t xml:space="preserve"> “plant height” traits </w:t>
+      </w:r>
+      <w:r>
+        <w:t>differing in little</w:t>
+      </w:r>
+      <w:r>
+        <w:t xml:space="preserve"> detail, in the other case you would have a single “plant height” vertex that branches into a series of specialised leaf nodes. The result is the same, each node in the first case or </w:t>
+      </w:r>
+      <w:r>
+        <w:t xml:space="preserve">each </w:t>
+      </w:r>
+      <w:r>
+        <w:t xml:space="preserve">branch in the second will be stored as a different piece of data, but in the second case the structure will allow </w:t>
+      </w:r>
+      <w:r>
+        <w:t xml:space="preserve">for </w:t>
+      </w:r>
+      <w:r>
+        <w:t>a greater freedom when rel</w:t>
       </w:r>
       <w:r>
         <w:t>ating elements on the ontology.</w:t>
@@ -1852,7 +2187,13 @@
         <w:pStyle w:val="Normale"/>
       </w:pPr>
       <w:r>
-        <w:t xml:space="preserve">Since one vertex is not enough to define a data set, we have introduced the </w:t>
+        <w:t xml:space="preserve">Since a data element can be defined </w:t>
+      </w:r>
+      <w:r>
+        <w:t xml:space="preserve">by a sequence of more than one vertex, </w:t>
+      </w:r>
+      <w:r>
+        <w:t xml:space="preserve">we have introduced the </w:t>
       </w:r>
       <w:r>
         <w:rPr>
@@ -1899,7 +2240,13 @@
         <w:pStyle w:val="Normale"/>
       </w:pPr>
       <w:r>
-        <w:t xml:space="preserve">For instance a dataset may have one data set which represents the </w:t>
+        <w:t>For instance</w:t>
+      </w:r>
+      <w:r>
+        <w:t>,</w:t>
+      </w:r>
+      <w:r>
+        <w:t xml:space="preserve"> a dataset may have one set which represents the </w:t>
       </w:r>
       <w:r>
         <w:rPr>
@@ -1953,7 +2300,13 @@
         <w:t>centimetres</w:t>
       </w:r>
       <w:r>
-        <w:t xml:space="preserve"> unit in which the data is expressed in; this last vertex would also indicate the data type in which the data is expressed in.</w:t>
+        <w:t xml:space="preserve"> unit in which the data is expressed in; this last vertex would also indicate the data type in which the data is </w:t>
+      </w:r>
+      <w:r>
+        <w:t>provided</w:t>
+      </w:r>
+      <w:r>
+        <w:t>.</w:t>
       </w:r>
     </w:p>
     <w:p>
@@ -1962,10 +2315,14 @@
         <w:jc w:val="center"/>
       </w:pPr>
       <w:r>
+        <w:rPr>
+          <w:noProof/>
+          <w:lang w:val="en-US"/>
+        </w:rPr>
         <w:drawing>
-          <wp:inline distT="0" distB="0" distL="0" distR="0" wp14:anchorId="3499116F" wp14:editId="40A2ABB3">
-            <wp:extent cx="3325360" cy="4343400"/>
-            <wp:effectExtent l="0" t="0" r="2540" b="0"/>
+          <wp:inline distT="0" distB="0" distL="0" distR="0" wp14:anchorId="3499116F" wp14:editId="25836AD5">
+            <wp:extent cx="3826933" cy="4998527"/>
+            <wp:effectExtent l="0" t="0" r="8890" b="5715"/>
             <wp:docPr id="15" name="Picture 15"/>
             <wp:cNvGraphicFramePr>
               <a:graphicFrameLocks xmlns:a="http://schemas.openxmlformats.org/drawingml/2006/main" noChangeAspect="1"/>
@@ -1992,7 +2349,7 @@
                   <pic:spPr>
                     <a:xfrm>
                       <a:off x="0" y="0"/>
-                      <a:ext cx="3326770" cy="4345242"/>
+                      <a:ext cx="3829131" cy="5001398"/>
                     </a:xfrm>
                     <a:prstGeom prst="rect">
                       <a:avLst/>
@@ -2013,7 +2370,31 @@
         <w:t xml:space="preserve">The advantage </w:t>
       </w:r>
       <w:r>
-        <w:t>of using a separate object to tag data types is that a short identifier can be generated, leaving the freedom to use URL identifiers in terms without impacting in the creation of the data store.</w:t>
+        <w:t xml:space="preserve">of </w:t>
+      </w:r>
+      <w:r>
+        <w:t>the tag</w:t>
+      </w:r>
+      <w:r>
+        <w:t xml:space="preserve"> is that </w:t>
+      </w:r>
+      <w:r>
+        <w:t>it can generate</w:t>
+      </w:r>
+      <w:r>
+        <w:t xml:space="preserve"> short identifier, leaving the freedom to use </w:t>
+      </w:r>
+      <w:r>
+        <w:t>long URN</w:t>
+      </w:r>
+      <w:r>
+        <w:t xml:space="preserve"> identifiers in terms without impacting in the </w:t>
+      </w:r>
+      <w:r>
+        <w:t>size</w:t>
+      </w:r>
+      <w:r>
+        <w:t xml:space="preserve"> of the data store.</w:t>
       </w:r>
     </w:p>
     <w:p>
@@ -2042,7 +2423,7 @@
         <w:t>centimetres</w:t>
       </w:r>
       <w:r>
-        <w:t>” sequence, using any of these to annotate a data set will result in the same tag, thus in the same data field.</w:t>
+        <w:t>” sequence, using any of these to annotate a data set will result in the same tag, thus the same data field.</w:t>
       </w:r>
     </w:p>
     <w:p>
@@ -2056,9 +2437,9 @@
           <w:lang w:val="en-US"/>
         </w:rPr>
         <w:drawing>
-          <wp:inline distT="0" distB="0" distL="0" distR="0" wp14:anchorId="68058868" wp14:editId="25B1CD25">
-            <wp:extent cx="2971800" cy="2452988"/>
-            <wp:effectExtent l="0" t="0" r="0" b="11430"/>
+          <wp:inline distT="0" distB="0" distL="0" distR="0" wp14:anchorId="4C6CCF76" wp14:editId="4C19BB89">
+            <wp:extent cx="5270500" cy="2927350"/>
+            <wp:effectExtent l="0" t="0" r="12700" b="0"/>
             <wp:docPr id="16" name="Picture 16"/>
             <wp:cNvGraphicFramePr>
               <a:graphicFrameLocks xmlns:a="http://schemas.openxmlformats.org/drawingml/2006/main" noChangeAspect="1"/>
@@ -2085,7 +2466,7 @@
                   <pic:spPr>
                     <a:xfrm>
                       <a:off x="0" y="0"/>
-                      <a:ext cx="2971800" cy="2452988"/>
+                      <a:ext cx="5270500" cy="2927350"/>
                     </a:xfrm>
                     <a:prstGeom prst="rect">
                       <a:avLst/>
@@ -2111,26 +2492,72 @@
         <w:pStyle w:val="Normale"/>
       </w:pPr>
       <w:r>
-        <w:t xml:space="preserve">The </w:t>
-      </w:r>
-      <w:proofErr w:type="gramStart"/>
-      <w:r>
-        <w:t>combination of the four above objects create</w:t>
-      </w:r>
-      <w:proofErr w:type="gramEnd"/>
-      <w:r>
-        <w:t xml:space="preserve"> a system that is very flexible, allowing the s</w:t>
-      </w:r>
-      <w:r>
-        <w:t>pecification of complex systems.</w:t>
-      </w:r>
-    </w:p>
-    <w:p>
-      <w:pPr>
-        <w:pStyle w:val="Normale"/>
-      </w:pPr>
-      <w:r>
-        <w:t xml:space="preserve">There may be several nodes that reference the same term, this means that one of these nodes is considered a </w:t>
+        <w:t>The combination</w:t>
+      </w:r>
+      <w:r>
+        <w:t xml:space="preserve"> and interaction</w:t>
+      </w:r>
+      <w:r>
+        <w:t xml:space="preserve"> of the above objects allows</w:t>
+      </w:r>
+      <w:r>
+        <w:t xml:space="preserve"> building a variety of different kinds of structures which can be helpful to make the user experience easier.</w:t>
+      </w:r>
+    </w:p>
+    <w:p>
+      <w:pPr>
+        <w:pStyle w:val="Normale"/>
+      </w:pPr>
+      <w:r>
+        <w:t xml:space="preserve">Nodes are not technically subclasses of terms, </w:t>
+      </w:r>
+      <w:r>
+        <w:t xml:space="preserve">rather, </w:t>
+      </w:r>
+      <w:r>
+        <w:t xml:space="preserve">they </w:t>
+      </w:r>
+      <w:r>
+        <w:t>reference a term.</w:t>
+      </w:r>
+      <w:r>
+        <w:t xml:space="preserve"> </w:t>
+      </w:r>
+      <w:r>
+        <w:t>This</w:t>
+      </w:r>
+      <w:r>
+        <w:t xml:space="preserve"> means that there may be </w:t>
+      </w:r>
+      <w:r>
+        <w:t>several</w:t>
+      </w:r>
+      <w:r>
+        <w:t xml:space="preserve"> </w:t>
+      </w:r>
+      <w:r>
+        <w:t>nodes referencing the same term:</w:t>
+      </w:r>
+      <w:r>
+        <w:t xml:space="preserve"> </w:t>
+      </w:r>
+      <w:r>
+        <w:t>i</w:t>
+      </w:r>
+      <w:r>
+        <w:t xml:space="preserve">n this case one node </w:t>
+      </w:r>
+      <w:r>
+        <w:t>will</w:t>
+      </w:r>
+      <w:r>
+        <w:t xml:space="preserve"> </w:t>
+      </w:r>
+      <w:r>
+        <w:t>be</w:t>
+      </w:r>
+      <w:r>
+        <w:t xml:space="preserve"> considered a </w:t>
       </w:r>
       <w:r>
         <w:rPr>
@@ -2139,39 +2566,7 @@
         <w:t>master</w:t>
       </w:r>
       <w:r>
-        <w:t xml:space="preserve"> and the others are considered </w:t>
-      </w:r>
-      <w:r>
-        <w:rPr>
-          <w:i/>
-        </w:rPr>
-        <w:t>aliases</w:t>
-      </w:r>
-      <w:r>
-        <w:t xml:space="preserve">, this feature can be used to create </w:t>
-      </w:r>
-      <w:r>
-        <w:rPr>
-          <w:i/>
-        </w:rPr>
-        <w:t>views</w:t>
-      </w:r>
-      <w:r>
-        <w:t xml:space="preserve"> in the ontology. Suppose you have a plant ontology and a series of specific crop ontologies, the </w:t>
-      </w:r>
-      <w:r>
-        <w:rPr>
-          <w:i/>
-        </w:rPr>
-        <w:t>master</w:t>
-      </w:r>
-      <w:r>
-        <w:t xml:space="preserve"> ontology would represent the plant ontology which records all the</w:t>
-      </w:r>
-      <w:bookmarkStart w:id="0" w:name="_GoBack"/>
-      <w:bookmarkEnd w:id="0"/>
-      <w:r>
-        <w:t xml:space="preserve"> elements and relationships of the specific crop ontologies and the </w:t>
+        <w:t xml:space="preserve"> and all the others will be considered </w:t>
       </w:r>
       <w:r>
         <w:rPr>
@@ -2180,58 +2575,242 @@
         <w:t>alias</w:t>
       </w:r>
       <w:r>
-        <w:t xml:space="preserve"> ontologies would be the crop specific ontologies: both the master and the alias element will share the same terms, but alias elements will only show their specific relationships. </w:t>
-      </w:r>
-      <w:r>
-        <w:t>The reason to have aliases is to reduce the view to only what is pertinent to that view, excluding all the other relationships that are not relevant to the current view. Imagine the master node for “</w:t>
-      </w:r>
-      <w:r>
-        <w:t>centimetres</w:t>
-      </w:r>
-      <w:r>
-        <w:t xml:space="preserve">”, it would be related to “plant height” as well as any other attribute that can be measured in </w:t>
-      </w:r>
-      <w:r>
-        <w:t>centimetres</w:t>
-      </w:r>
-      <w:r>
-        <w:t xml:space="preserve">: this would render the navigation of an ontology a very confusing experience. </w:t>
-      </w:r>
-      <w:r>
-        <w:t>Finally, as described before, the tag object is structured in such a way data fields</w:t>
-      </w:r>
-      <w:r>
-        <w:t xml:space="preserve"> are shared between alias paths:</w:t>
+        <w:t xml:space="preserve">, this feature can be used to </w:t>
+      </w:r>
+      <w:r>
+        <w:t>create views and functional aggregations.</w:t>
+      </w:r>
+    </w:p>
+    <w:p>
+      <w:pPr>
+        <w:pStyle w:val="Normale"/>
+      </w:pPr>
+      <w:r>
+        <w:t xml:space="preserve">When you create an alias node a master node is automatically created and whenever you connect alias nodes, their relative master nodes </w:t>
+      </w:r>
+      <w:r>
+        <w:t>will also be connected. T</w:t>
+      </w:r>
+      <w:r>
+        <w:t xml:space="preserve">his means that the alias structures will only feature their specific relations, while the master structure will feature </w:t>
+      </w:r>
+      <w:r>
+        <w:t>the collection of relationships of all related aliases</w:t>
+      </w:r>
+      <w:r>
+        <w:t>.</w:t>
+      </w:r>
+    </w:p>
+    <w:p>
+      <w:pPr>
+        <w:pStyle w:val="Normale"/>
+        <w:jc w:val="center"/>
+      </w:pPr>
+      <w:r>
+        <w:rPr>
+          <w:noProof/>
+          <w:lang w:val="en-US"/>
+        </w:rPr>
+        <w:drawing>
+          <wp:inline distT="0" distB="0" distL="0" distR="0" wp14:anchorId="1A5924DD" wp14:editId="0279180C">
+            <wp:extent cx="5215890" cy="3429000"/>
+            <wp:effectExtent l="0" t="0" r="0" b="0"/>
+            <wp:docPr id="17" name="Picture 17"/>
+            <wp:cNvGraphicFramePr>
+              <a:graphicFrameLocks xmlns:a="http://schemas.openxmlformats.org/drawingml/2006/main" noChangeAspect="1"/>
+            </wp:cNvGraphicFramePr>
+            <a:graphic xmlns:a="http://schemas.openxmlformats.org/drawingml/2006/main">
+              <a:graphicData uri="http://schemas.openxmlformats.org/drawingml/2006/picture">
+                <pic:pic xmlns:pic="http://schemas.openxmlformats.org/drawingml/2006/picture">
+                  <pic:nvPicPr>
+                    <pic:cNvPr id="0" name="Master Alias.pdf"/>
+                    <pic:cNvPicPr/>
+                  </pic:nvPicPr>
+                  <pic:blipFill>
+                    <a:blip r:embed="rId24">
+                      <a:extLst>
+                        <a:ext uri="{28A0092B-C50C-407E-A947-70E740481C1C}">
+                          <a14:useLocalDpi xmlns:a14="http://schemas.microsoft.com/office/drawing/2010/main" val="0"/>
+                        </a:ext>
+                      </a:extLst>
+                    </a:blip>
+                    <a:stretch>
+                      <a:fillRect/>
+                    </a:stretch>
+                  </pic:blipFill>
+                  <pic:spPr>
+                    <a:xfrm>
+                      <a:off x="0" y="0"/>
+                      <a:ext cx="5217454" cy="3430028"/>
+                    </a:xfrm>
+                    <a:prstGeom prst="rect">
+                      <a:avLst/>
+                    </a:prstGeom>
+                  </pic:spPr>
+                </pic:pic>
+              </a:graphicData>
+            </a:graphic>
+          </wp:inline>
+        </w:drawing>
+      </w:r>
+    </w:p>
+    <w:p>
+      <w:pPr>
+        <w:pStyle w:val="Normale"/>
+      </w:pPr>
+      <w:r>
+        <w:t xml:space="preserve">The first advantage of </w:t>
+      </w:r>
+      <w:r>
+        <w:t>this</w:t>
+      </w:r>
+      <w:r>
+        <w:t xml:space="preserve"> feature is that you are able to create specific views within a larger structure: when navigating the “crop A” ontology you will only see the relationships that are relevant </w:t>
+      </w:r>
+      <w:r>
+        <w:t>to</w:t>
+      </w:r>
+      <w:r>
+        <w:t xml:space="preserve"> that crop and, likewise, the same is true when you navigate “crop B”. This can be useful when dealing with terms of common use: for instance if you navigate to the centimetres term, without the ability to </w:t>
+      </w:r>
+      <w:r>
+        <w:t>be locked in a view</w:t>
+      </w:r>
+      <w:r>
+        <w:t xml:space="preserve">, you would see all the elements that are related to centimetres, which </w:t>
+      </w:r>
+      <w:r>
+        <w:t>could make</w:t>
+      </w:r>
+      <w:r>
+        <w:t xml:space="preserve"> finding your way back rather difficult.</w:t>
+      </w:r>
+    </w:p>
+    <w:p>
+      <w:pPr>
+        <w:pStyle w:val="Normale"/>
+      </w:pPr>
+      <w:r>
+        <w:t xml:space="preserve">The other advantage of this feature is that the master structure is populated automatically, which can be interesting for checking the functional validity of the whole model. This also means that you have a choice of two strategies when building ontologies: use the master model, such as the plant ontology, as a template or guide for creating specific ontologies, such as crop ontologies; </w:t>
+      </w:r>
+      <w:r>
+        <w:t xml:space="preserve">or load the specific ontologies </w:t>
+      </w:r>
+      <w:r>
+        <w:t>and</w:t>
+      </w:r>
+      <w:r>
+        <w:t xml:space="preserve"> get the master model</w:t>
+      </w:r>
+      <w:r>
+        <w:t xml:space="preserve"> for free</w:t>
+      </w:r>
+      <w:r>
+        <w:t>.</w:t>
+      </w:r>
+      <w:r>
+        <w:t xml:space="preserve"> The fact that tags reference terms rather than nodes is a guarantee that there will be data consistency between related ontologies.</w:t>
+      </w:r>
+    </w:p>
+    <w:p>
+      <w:pPr>
+        <w:pStyle w:val="Mysection"/>
+      </w:pPr>
+      <w:r>
+        <w:t>Implementation</w:t>
+      </w:r>
+    </w:p>
+    <w:p>
+      <w:pPr>
+        <w:pStyle w:val="Normale"/>
+      </w:pPr>
+      <w:r>
+        <w:t>This system is not designed just to create ontologies, the main goal is to use these ontologies to annotate data, data collection is the ultimate goal of the system.</w:t>
+      </w:r>
+    </w:p>
+    <w:p>
+      <w:pPr>
+        <w:pStyle w:val="Normale"/>
+      </w:pPr>
+      <w:r>
+        <w:t xml:space="preserve">In order to accommodate graph structures and manage large quantities of data, we have chosen to move away from the traditional relational model and engine </w:t>
+      </w:r>
+      <w:r>
+        <w:t>to</w:t>
+      </w:r>
+      <w:r>
+        <w:t xml:space="preserve"> embrace new technologies and workflows. The system is implemented </w:t>
+      </w:r>
+      <w:r>
+        <w:t xml:space="preserve">using two main kinds of databases: </w:t>
+      </w:r>
+      <w:r>
+        <w:t xml:space="preserve">the </w:t>
+      </w:r>
+      <w:r>
+        <w:rPr>
+          <w:i/>
+        </w:rPr>
+        <w:t>document</w:t>
+      </w:r>
+      <w:r>
+        <w:t xml:space="preserve"> database and </w:t>
+      </w:r>
+      <w:r>
+        <w:t xml:space="preserve">the </w:t>
+      </w:r>
+      <w:r>
+        <w:rPr>
+          <w:i/>
+        </w:rPr>
+        <w:t>graph</w:t>
+      </w:r>
+      <w:r>
+        <w:t xml:space="preserve"> database.</w:t>
+      </w:r>
+    </w:p>
+    <w:p>
+      <w:pPr>
+        <w:pStyle w:val="Normale"/>
+      </w:pPr>
+      <w:r>
+        <w:t>Document databases store whatever data you provide them, there is one predefined identifier that is used to uniquely identify an object</w:t>
+      </w:r>
+      <w:r>
+        <w:t>,</w:t>
       </w:r>
       <w:r>
         <w:t xml:space="preserve"> </w:t>
       </w:r>
       <w:r>
-        <w:t>when navigating an ontology to select which elements to use for annotating a specific data set, it is irrelevant which view is used in the navigation, if the path between the trait and the scale elements is the same, this will result in the same tag.</w:t>
-      </w:r>
-    </w:p>
-    <w:p>
-      <w:pPr>
-        <w:pStyle w:val="Mysection"/>
-      </w:pPr>
-      <w:r>
-        <w:t>Implementation notes</w:t>
-      </w:r>
-    </w:p>
-    <w:p>
-      <w:pPr>
-        <w:pStyle w:val="Normale"/>
-      </w:pPr>
-      <w:r>
-        <w:t>The system is implemented using two main kinds of databases: document database and graph database.</w:t>
-      </w:r>
-    </w:p>
-    <w:p>
-      <w:pPr>
-        <w:pStyle w:val="Normale"/>
-      </w:pPr>
-      <w:r>
-        <w:t xml:space="preserve">Document databases store whatever data you provide them, there is one predefined identifier that is used to uniquely identify an object and the data that can be stored is a free-form nested structure. In this system we have selected MongoDB because of the performance, flexibility and scalability. The main duty of that database is to store the actual data and to serve as an </w:t>
+        <w:t>but the rest of the data each unit stores is free</w:t>
+      </w:r>
+      <w:r>
+        <w:t xml:space="preserve">. In this system we have selected </w:t>
+      </w:r>
+      <w:r>
+        <w:rPr>
+          <w:i/>
+        </w:rPr>
+        <w:t>MongoDB</w:t>
+      </w:r>
+      <w:r>
+        <w:t xml:space="preserve"> because of </w:t>
+      </w:r>
+      <w:r>
+        <w:t>its</w:t>
+      </w:r>
+      <w:r>
+        <w:t xml:space="preserve"> performance, flexibility and scalability. The main duty of that database is to store the actual </w:t>
+      </w:r>
+      <w:r>
+        <w:rPr>
+          <w:i/>
+        </w:rPr>
+        <w:t>data</w:t>
+      </w:r>
+      <w:r>
+        <w:t xml:space="preserve"> and to serve as an </w:t>
       </w:r>
       <w:r>
         <w:rPr>
@@ -2246,7 +2825,10 @@
         <w:t>for</w:t>
       </w:r>
       <w:r>
-        <w:t xml:space="preserve"> the ontology</w:t>
+        <w:t xml:space="preserve"> the </w:t>
+      </w:r>
+      <w:r>
+        <w:t>graph</w:t>
       </w:r>
       <w:r>
         <w:t xml:space="preserve"> elements</w:t>
@@ -2263,21 +2845,31 @@
         <w:t>Graph databases store triplets of subject/predicate/object relationships</w:t>
       </w:r>
       <w:r>
-        <w:t>, in this system we have selected Neo4j</w:t>
+        <w:t xml:space="preserve">, in this system we have selected </w:t>
+      </w:r>
+      <w:r>
+        <w:rPr>
+          <w:i/>
+        </w:rPr>
+        <w:t>Neo4j</w:t>
       </w:r>
       <w:r>
         <w:t xml:space="preserve">. These databases are generally not as powerful as document </w:t>
       </w:r>
       <w:r>
-        <w:t xml:space="preserve">databases in terms of indexing and not as scalable in terms of locality (data cannot be </w:t>
-      </w:r>
-      <w:proofErr w:type="spellStart"/>
-      <w:r>
-        <w:t>sharded</w:t>
-      </w:r>
-      <w:proofErr w:type="spellEnd"/>
-      <w:r>
-        <w:t xml:space="preserve"> as easily as in document databases, since you cannot predict relationships), but they are extremely powerful and fast when </w:t>
+        <w:t xml:space="preserve">databases in terms of </w:t>
+      </w:r>
+      <w:r>
+        <w:t>storing large quantities of data and retrieving it,</w:t>
+      </w:r>
+      <w:r>
+        <w:t xml:space="preserve"> </w:t>
+      </w:r>
+      <w:r>
+        <w:t>they are</w:t>
+      </w:r>
+      <w:r>
+        <w:t xml:space="preserve"> not as scalable in terms of locality (data cannot be sharded as easily as in document databases, since you cannot predict relationships), but they are extremely powerful and fast when </w:t>
       </w:r>
       <w:r>
         <w:rPr>
@@ -2286,15 +2878,27 @@
         <w:t>traversing</w:t>
       </w:r>
       <w:r>
-        <w:t xml:space="preserve"> graph structures is required.</w:t>
-      </w:r>
-    </w:p>
-    <w:p>
-      <w:pPr>
-        <w:pStyle w:val="Normale"/>
-      </w:pPr>
-      <w:r>
-        <w:t>The combination of these two data storage engine types provides the ability to implement inference</w:t>
+        <w:t xml:space="preserve"> graph structures.</w:t>
+      </w:r>
+    </w:p>
+    <w:p>
+      <w:pPr>
+        <w:pStyle w:val="Normale"/>
+      </w:pPr>
+      <w:r>
+        <w:t xml:space="preserve">The combination of these two data storage engine types </w:t>
+      </w:r>
+      <w:r>
+        <w:t xml:space="preserve">allows us to </w:t>
+      </w:r>
+      <w:r>
+        <w:t>handle</w:t>
+      </w:r>
+      <w:r>
+        <w:t xml:space="preserve"> very large quantities of data with dynamic structures, provide extremely fast response times both for the data and the metadata and implement </w:t>
+      </w:r>
+      <w:r>
+        <w:t>inference</w:t>
       </w:r>
       <w:r>
         <w:t xml:space="preserve"> </w:t>
@@ -2303,7 +2907,132 @@
         <w:t>algorithms</w:t>
       </w:r>
       <w:r>
-        <w:t xml:space="preserve"> at the level of the ontology and fast retrieval at the level of data. </w:t>
+        <w:t xml:space="preserve"> </w:t>
+      </w:r>
+      <w:r>
+        <w:t xml:space="preserve">to make the system a </w:t>
+      </w:r>
+      <w:r>
+        <w:t>very powerful portal</w:t>
+      </w:r>
+      <w:r>
+        <w:t xml:space="preserve">. </w:t>
+      </w:r>
+    </w:p>
+    <w:p>
+      <w:pPr>
+        <w:pStyle w:val="Normale"/>
+      </w:pPr>
+      <w:r>
+        <w:t xml:space="preserve">Datasets are stored in a </w:t>
+      </w:r>
+      <w:r>
+        <w:t xml:space="preserve">MongoDB collection, each element is considered a unit or record which may represent a multitude of different kinds of objects, such as an accession, landrace, crop wild relative or population. </w:t>
+      </w:r>
+      <w:r>
+        <w:t xml:space="preserve">Each unit may hold any number of attributes which are identified by the </w:t>
+      </w:r>
+      <w:r>
+        <w:rPr>
+          <w:i/>
+        </w:rPr>
+        <w:t>tags</w:t>
+      </w:r>
+      <w:r>
+        <w:t xml:space="preserve"> we have described before.</w:t>
+      </w:r>
+      <w:r>
+        <w:t xml:space="preserve"> Additional data may be added to specific units, such as experiment measurements, since units do not have structure limitations.</w:t>
+      </w:r>
+    </w:p>
+    <w:p>
+      <w:pPr>
+        <w:pStyle w:val="Normale"/>
+      </w:pPr>
+      <w:r>
+        <w:t xml:space="preserve">The building principle of the whole system is that an attribute or property is identified by a </w:t>
+      </w:r>
+      <w:r>
+        <w:rPr>
+          <w:i/>
+        </w:rPr>
+        <w:t>tag</w:t>
+      </w:r>
+      <w:r>
+        <w:t xml:space="preserve"> which is constituted by a sequence of </w:t>
+      </w:r>
+      <w:r>
+        <w:rPr>
+          <w:i/>
+        </w:rPr>
+        <w:t>terms</w:t>
+      </w:r>
+      <w:r>
+        <w:t xml:space="preserve"> which define the property, and these terms may be navigated through a graph of </w:t>
+      </w:r>
+      <w:r>
+        <w:rPr>
+          <w:i/>
+        </w:rPr>
+        <w:t>node</w:t>
+      </w:r>
+      <w:r>
+        <w:t xml:space="preserve"> vertices that point to these terms and are connected by </w:t>
+      </w:r>
+      <w:r>
+        <w:rPr>
+          <w:i/>
+        </w:rPr>
+        <w:t>edges</w:t>
+      </w:r>
+      <w:r>
+        <w:t>. This is strictly true also for the elements that comprise the ontology: all the attributes of terms, nodes, edges and tags are defined by tags. This means that to create an attribute you must define it in the ontology, but it also means that any object in the system can have any attribute defined by the system.</w:t>
+      </w:r>
+      <w:r>
+        <w:t xml:space="preserve"> This guarantees a high level of consistency.</w:t>
+      </w:r>
+    </w:p>
+    <w:p>
+      <w:pPr>
+        <w:pStyle w:val="Normale"/>
+      </w:pPr>
+      <w:r>
+        <w:t>The system is functional as-</w:t>
+      </w:r>
+      <w:r>
+        <w:t xml:space="preserve">is without the need of the Neo4j graph database, what this component adds is the ability to apply inference. The graph database allows </w:t>
+      </w:r>
+      <w:r>
+        <w:t>using</w:t>
+      </w:r>
+      <w:r>
+        <w:t xml:space="preserve"> traversal algorythms that allow discovery of data through traits not directly connected to the data. A </w:t>
+      </w:r>
+      <w:r>
+        <w:t xml:space="preserve">very </w:t>
+      </w:r>
+      <w:r>
+        <w:t xml:space="preserve">simple example is finding data recorded by country through regions: if data has a country field I can at a later stage implement a regions ontology which relates its elements to countries, </w:t>
+      </w:r>
+      <w:r>
+        <w:t xml:space="preserve">using traversal algorythms I can search for data using regions without these being </w:t>
+      </w:r>
+      <w:r>
+        <w:t>directly related to</w:t>
+      </w:r>
+      <w:r>
+        <w:t xml:space="preserve"> the data.</w:t>
+      </w:r>
+    </w:p>
+    <w:p>
+      <w:pPr>
+        <w:pStyle w:val="Normale"/>
+      </w:pPr>
+      <w:r>
+        <w:t xml:space="preserve">The initial step is to implement the ontology and the annotation features, let users try the system and </w:t>
+      </w:r>
+      <w:r>
+        <w:t>provide feedback that will be used to make the user experience as efficient and clear as possible; once the system will have been fine-tuned and the interface deemed user-friendly we can explore the possibilities inference offers us.</w:t>
       </w:r>
     </w:p>
     <w:sectPr>
@@ -2405,7 +3134,7 @@
         <w:rStyle w:val="PageNumber"/>
         <w:noProof/>
       </w:rPr>
-      <w:t>8</w:t>
+      <w:t>1</w:t>
     </w:r>
     <w:r>
       <w:rPr>
@@ -3097,14 +3826,14 @@
     <w:name w:val="Normale"/>
     <w:basedOn w:val="Normal"/>
     <w:qFormat/>
-    <w:rsid w:val="00264641"/>
+    <w:rsid w:val="00C90604"/>
     <w:pPr>
       <w:spacing w:before="100" w:after="100"/>
     </w:pPr>
     <w:rPr>
       <w:rFonts w:ascii="Optima" w:hAnsi="Optima"/>
-      <w:sz w:val="20"/>
-      <w:szCs w:val="20"/>
+      <w:sz w:val="22"/>
+      <w:szCs w:val="22"/>
       <w:lang w:val="en-GB"/>
     </w:rPr>
   </w:style>
@@ -3386,14 +4115,14 @@
     <w:name w:val="Normale"/>
     <w:basedOn w:val="Normal"/>
     <w:qFormat/>
-    <w:rsid w:val="00264641"/>
+    <w:rsid w:val="00C90604"/>
     <w:pPr>
       <w:spacing w:before="100" w:after="100"/>
     </w:pPr>
     <w:rPr>
       <w:rFonts w:ascii="Optima" w:hAnsi="Optima"/>
-      <w:sz w:val="20"/>
-      <w:szCs w:val="20"/>
+      <w:sz w:val="22"/>
+      <w:szCs w:val="22"/>
       <w:lang w:val="en-GB"/>
     </w:rPr>
   </w:style>

</xml_diff>